<commit_message>
add lab0 git github
</commit_message>
<xml_diff>
--- a/Lab1_BasicWidget.docx
+++ b/Lab1_BasicWidget.docx
@@ -4,447 +4,12 @@
   <w:body>
     <w:p>
       <w:pPr>
-        <w:jc w:val="center"/>
-        <w:rPr>
-          <w:sz w:val="200"/>
-          <w:szCs w:val="200"/>
-        </w:rPr>
-      </w:pPr>
-      <w:r>
-        <w:rPr>
-          <w:sz w:val="200"/>
-          <w:szCs w:val="200"/>
-        </w:rPr>
-        <w:t>Lab 1</w:t>
-      </w:r>
-    </w:p>
-    <w:p>
-      <w:pPr>
-        <w:jc w:val="center"/>
-        <w:rPr>
-          <w:sz w:val="144"/>
-          <w:szCs w:val="144"/>
-        </w:rPr>
-      </w:pPr>
-      <w:r>
-        <w:rPr>
-          <w:sz w:val="144"/>
-          <w:szCs w:val="144"/>
-        </w:rPr>
-        <w:t>Basic Widget</w:t>
-      </w:r>
-    </w:p>
-    <w:p>
-      <w:pPr>
-        <w:jc w:val="center"/>
-        <w:rPr>
-          <w:sz w:val="56"/>
-          <w:szCs w:val="56"/>
-        </w:rPr>
-      </w:pPr>
-      <w:r>
-        <w:rPr>
-          <w:sz w:val="56"/>
-          <w:szCs w:val="56"/>
-        </w:rPr>
-        <w:t>In Flutter</w:t>
-      </w:r>
-    </w:p>
-    <w:p>
-      <w:pPr>
-        <w:jc w:val="center"/>
-        <w:rPr>
-          <w:sz w:val="56"/>
-          <w:szCs w:val="56"/>
-        </w:rPr>
-      </w:pPr>
-    </w:p>
-    <w:p>
-      <w:pPr>
-        <w:jc w:val="center"/>
-        <w:rPr>
-          <w:sz w:val="56"/>
-          <w:szCs w:val="56"/>
-        </w:rPr>
-      </w:pPr>
-    </w:p>
-    <w:p>
-      <w:pPr>
-        <w:jc w:val="center"/>
-        <w:rPr>
-          <w:sz w:val="56"/>
-          <w:szCs w:val="56"/>
-        </w:rPr>
-      </w:pPr>
-    </w:p>
-    <w:p>
-      <w:pPr>
-        <w:jc w:val="center"/>
-        <w:rPr>
-          <w:sz w:val="56"/>
-          <w:szCs w:val="56"/>
-        </w:rPr>
-      </w:pPr>
-    </w:p>
-    <w:p>
-      <w:pPr>
-        <w:jc w:val="center"/>
-        <w:rPr>
-          <w:sz w:val="72"/>
-          <w:szCs w:val="72"/>
-        </w:rPr>
-      </w:pPr>
-      <w:r>
-        <w:rPr>
-          <w:rFonts w:hint="cs"/>
-          <w:sz w:val="72"/>
-          <w:szCs w:val="72"/>
-          <w:cs/>
-        </w:rPr>
-        <w:t>กลุ่</w:t>
-      </w:r>
-      <w:r>
-        <w:rPr>
-          <w:rFonts w:hint="cs"/>
-          <w:sz w:val="72"/>
-          <w:szCs w:val="72"/>
-          <w:cs/>
-        </w:rPr>
-        <w:t>ม..............................</w:t>
-      </w:r>
-    </w:p>
-    <w:p>
-      <w:pPr>
-        <w:jc w:val="center"/>
-      </w:pPr>
-      <w:r>
-        <w:t xml:space="preserve"> </w:t>
-      </w:r>
-    </w:p>
-    <w:p>
-      <w:pPr>
-        <w:jc w:val="center"/>
-      </w:pPr>
-    </w:p>
-    <w:p>
-      <w:pPr>
-        <w:jc w:val="center"/>
-      </w:pPr>
-    </w:p>
-    <w:p>
-      <w:pPr>
-        <w:jc w:val="center"/>
-      </w:pPr>
-    </w:p>
-    <w:p>
-      <w:pPr>
-        <w:jc w:val="center"/>
-      </w:pPr>
-    </w:p>
-    <w:p>
-      <w:pPr>
-        <w:pStyle w:val="NoSpacing"/>
-        <w:rPr>
-          <w:rFonts w:ascii="TH SarabunPSK" w:hAnsi="TH SarabunPSK" w:cs="TH SarabunPSK"/>
-          <w:sz w:val="32"/>
-          <w:szCs w:val="32"/>
-        </w:rPr>
-      </w:pPr>
-      <w:r>
-        <w:rPr>
-          <w:rFonts w:ascii="TH SarabunPSK" w:hAnsi="TH SarabunPSK" w:cs="TH SarabunPSK"/>
-          <w:sz w:val="32"/>
-          <w:szCs w:val="32"/>
-          <w:shd w:val="clear" w:color="auto" w:fill="FFFFFF"/>
-        </w:rPr>
-        <w:lastRenderedPageBreak/>
-        <w:t>(</w:t>
-      </w:r>
-      <w:proofErr w:type="gramStart"/>
-      <w:r>
-        <w:rPr>
-          <w:rFonts w:ascii="TH SarabunPSK" w:hAnsi="TH SarabunPSK" w:cs="TH SarabunPSK"/>
-          <w:sz w:val="32"/>
-          <w:szCs w:val="32"/>
-          <w:shd w:val="clear" w:color="auto" w:fill="FFFFFF"/>
-        </w:rPr>
-        <w:t>1</w:t>
-      </w:r>
-      <w:r>
-        <w:rPr>
-          <w:rFonts w:ascii="TH SarabunPSK" w:hAnsi="TH SarabunPSK" w:cs="TH SarabunPSK"/>
-          <w:sz w:val="32"/>
-          <w:szCs w:val="32"/>
-          <w:shd w:val="clear" w:color="auto" w:fill="FFFFFF"/>
-        </w:rPr>
-        <w:t>)</w:t>
-      </w:r>
-      <w:r>
-        <w:rPr>
-          <w:rFonts w:ascii="TH SarabunPSK" w:hAnsi="TH SarabunPSK" w:cs="TH SarabunPSK" w:hint="cs"/>
-          <w:sz w:val="32"/>
-          <w:szCs w:val="32"/>
-          <w:shd w:val="clear" w:color="auto" w:fill="FFFFFF"/>
-          <w:cs/>
-        </w:rPr>
-        <w:t>ส่วนที่แสดงผลออกทางหน้าจอเรียกว่า</w:t>
-      </w:r>
-      <w:proofErr w:type="gramEnd"/>
-      <w:r>
-        <w:rPr>
-          <w:rFonts w:ascii="TH SarabunPSK" w:hAnsi="TH SarabunPSK" w:cs="TH SarabunPSK" w:hint="cs"/>
-          <w:sz w:val="32"/>
-          <w:szCs w:val="32"/>
-          <w:shd w:val="clear" w:color="auto" w:fill="FFFFFF"/>
-        </w:rPr>
-        <w:t>_________________</w:t>
-      </w:r>
-      <w:r>
-        <w:rPr>
-          <w:rFonts w:ascii="TH SarabunPSK" w:hAnsi="TH SarabunPSK" w:cs="TH SarabunPSK" w:hint="cs"/>
-          <w:sz w:val="32"/>
-          <w:szCs w:val="32"/>
-          <w:shd w:val="clear" w:color="auto" w:fill="FFFFFF"/>
-          <w:cs/>
-        </w:rPr>
-        <w:t xml:space="preserve"> ใน</w:t>
-      </w:r>
-      <w:r>
-        <w:rPr>
-          <w:rFonts w:ascii="TH SarabunPSK" w:hAnsi="TH SarabunPSK" w:cs="TH SarabunPSK" w:hint="cs"/>
-          <w:sz w:val="32"/>
-          <w:szCs w:val="32"/>
-          <w:shd w:val="clear" w:color="auto" w:fill="FFFFFF"/>
-        </w:rPr>
-        <w:t xml:space="preserve">flutter </w:t>
-      </w:r>
-      <w:r>
-        <w:rPr>
-          <w:rFonts w:ascii="TH SarabunPSK" w:hAnsi="TH SarabunPSK" w:cs="TH SarabunPSK" w:hint="cs"/>
-          <w:sz w:val="32"/>
-          <w:szCs w:val="32"/>
-          <w:shd w:val="clear" w:color="auto" w:fill="FFFFFF"/>
-          <w:cs/>
-        </w:rPr>
-        <w:t>เรียกว่า</w:t>
-      </w:r>
-      <w:r>
-        <w:rPr>
-          <w:rFonts w:ascii="TH SarabunPSK" w:hAnsi="TH SarabunPSK" w:cs="TH SarabunPSK" w:hint="cs"/>
-          <w:sz w:val="32"/>
-          <w:szCs w:val="32"/>
-          <w:shd w:val="clear" w:color="auto" w:fill="FFFFFF"/>
-        </w:rPr>
-        <w:t>____________________</w:t>
-      </w:r>
-      <w:r>
-        <w:rPr>
-          <w:rFonts w:ascii="TH SarabunPSK" w:hAnsi="TH SarabunPSK" w:cs="TH SarabunPSK"/>
-          <w:sz w:val="32"/>
-          <w:szCs w:val="32"/>
-          <w:shd w:val="clear" w:color="auto" w:fill="FFFFFF"/>
-        </w:rPr>
-        <w:t>__</w:t>
-      </w:r>
-    </w:p>
-    <w:p>
-      <w:pPr>
-        <w:pStyle w:val="NoSpacing"/>
-        <w:rPr>
-          <w:rFonts w:ascii="TH SarabunPSK" w:hAnsi="TH SarabunPSK" w:cs="TH SarabunPSK" w:hint="cs"/>
-          <w:sz w:val="32"/>
-          <w:szCs w:val="32"/>
-        </w:rPr>
-      </w:pPr>
-      <w:r>
-        <w:rPr>
-          <w:rFonts w:ascii="TH SarabunPSK" w:hAnsi="TH SarabunPSK" w:cs="TH SarabunPSK"/>
-          <w:sz w:val="32"/>
-          <w:szCs w:val="32"/>
-        </w:rPr>
-        <w:t>(</w:t>
-      </w:r>
-      <w:proofErr w:type="gramStart"/>
-      <w:r>
-        <w:rPr>
-          <w:rFonts w:ascii="TH SarabunPSK" w:hAnsi="TH SarabunPSK" w:cs="TH SarabunPSK"/>
-          <w:sz w:val="32"/>
-          <w:szCs w:val="32"/>
-        </w:rPr>
-        <w:t>2)</w:t>
-      </w:r>
-      <w:r>
-        <w:rPr>
-          <w:rFonts w:ascii="TH SarabunPSK" w:hAnsi="TH SarabunPSK" w:cs="TH SarabunPSK" w:hint="cs"/>
-          <w:sz w:val="32"/>
-          <w:szCs w:val="32"/>
-        </w:rPr>
-        <w:t>Widget</w:t>
-      </w:r>
-      <w:proofErr w:type="gramEnd"/>
-      <w:r>
-        <w:rPr>
-          <w:rFonts w:ascii="TH SarabunPSK" w:hAnsi="TH SarabunPSK" w:cs="TH SarabunPSK" w:hint="cs"/>
-          <w:sz w:val="32"/>
-          <w:szCs w:val="32"/>
-        </w:rPr>
-        <w:t xml:space="preserve"> 1 </w:t>
-      </w:r>
-      <w:r>
-        <w:rPr>
-          <w:rFonts w:ascii="TH SarabunPSK" w:hAnsi="TH SarabunPSK" w:cs="TH SarabunPSK" w:hint="cs"/>
-          <w:sz w:val="32"/>
-          <w:szCs w:val="32"/>
-          <w:cs/>
-        </w:rPr>
-        <w:t xml:space="preserve">ตัวประกอบด้วย </w:t>
-      </w:r>
-      <w:r>
-        <w:rPr>
-          <w:rFonts w:ascii="TH SarabunPSK" w:hAnsi="TH SarabunPSK" w:cs="TH SarabunPSK" w:hint="cs"/>
-          <w:sz w:val="32"/>
-          <w:szCs w:val="32"/>
-        </w:rPr>
-        <w:t>2</w:t>
-      </w:r>
-      <w:r>
-        <w:rPr>
-          <w:rFonts w:ascii="TH SarabunPSK" w:hAnsi="TH SarabunPSK" w:cs="TH SarabunPSK" w:hint="cs"/>
-          <w:sz w:val="32"/>
-          <w:szCs w:val="32"/>
-          <w:cs/>
-        </w:rPr>
-        <w:t xml:space="preserve"> อย่าง คือ</w:t>
-      </w:r>
-    </w:p>
-    <w:p>
-      <w:pPr>
-        <w:pStyle w:val="NoSpacing"/>
-        <w:ind w:firstLine="720"/>
-        <w:rPr>
-          <w:rFonts w:ascii="TH SarabunPSK" w:hAnsi="TH SarabunPSK" w:cs="TH SarabunPSK" w:hint="cs"/>
-          <w:sz w:val="32"/>
-          <w:szCs w:val="32"/>
-        </w:rPr>
-      </w:pPr>
-      <w:r>
-        <w:rPr>
-          <w:rFonts w:ascii="TH SarabunPSK" w:hAnsi="TH SarabunPSK" w:cs="TH SarabunPSK" w:hint="cs"/>
-          <w:sz w:val="32"/>
-          <w:szCs w:val="32"/>
-        </w:rPr>
-        <w:t>1</w:t>
-      </w:r>
-      <w:r>
-        <w:rPr>
-          <w:rFonts w:ascii="TH SarabunPSK" w:hAnsi="TH SarabunPSK" w:cs="TH SarabunPSK" w:hint="cs"/>
-          <w:sz w:val="32"/>
-          <w:szCs w:val="32"/>
-          <w:cs/>
-        </w:rPr>
-        <w:t xml:space="preserve"> </w:t>
-      </w:r>
-      <w:r>
-        <w:rPr>
-          <w:rFonts w:ascii="TH SarabunPSK" w:hAnsi="TH SarabunPSK" w:cs="TH SarabunPSK" w:hint="cs"/>
-          <w:sz w:val="32"/>
-          <w:szCs w:val="32"/>
-        </w:rPr>
-        <w:t>________________________________________________________________________</w:t>
-      </w:r>
-    </w:p>
-    <w:p>
-      <w:pPr>
-        <w:pStyle w:val="NoSpacing"/>
-        <w:ind w:firstLine="720"/>
-        <w:rPr>
-          <w:rFonts w:ascii="TH SarabunPSK" w:hAnsi="TH SarabunPSK" w:cs="TH SarabunPSK"/>
-          <w:sz w:val="32"/>
-          <w:szCs w:val="32"/>
-        </w:rPr>
-      </w:pPr>
-      <w:r>
-        <w:rPr>
-          <w:rFonts w:ascii="TH SarabunPSK" w:hAnsi="TH SarabunPSK" w:cs="TH SarabunPSK"/>
-          <w:sz w:val="32"/>
-          <w:szCs w:val="32"/>
-        </w:rPr>
-        <w:t>2</w:t>
-      </w:r>
-      <w:r>
-        <w:rPr>
-          <w:rFonts w:ascii="TH SarabunPSK" w:hAnsi="TH SarabunPSK" w:cs="TH SarabunPSK" w:hint="cs"/>
-          <w:sz w:val="32"/>
-          <w:szCs w:val="32"/>
-        </w:rPr>
-        <w:t xml:space="preserve"> ________________________________________________________________________</w:t>
-      </w:r>
-    </w:p>
-    <w:p>
-      <w:pPr>
-        <w:pStyle w:val="NoSpacing"/>
-        <w:rPr>
-          <w:rFonts w:ascii="TH SarabunPSK" w:hAnsi="TH SarabunPSK" w:cs="TH SarabunPSK" w:hint="cs"/>
-          <w:sz w:val="32"/>
-          <w:szCs w:val="32"/>
-          <w:cs/>
-        </w:rPr>
-      </w:pPr>
-      <w:r>
-        <w:rPr>
-          <w:rFonts w:ascii="TH SarabunPSK" w:hAnsi="TH SarabunPSK" w:cs="TH SarabunPSK"/>
-          <w:sz w:val="32"/>
-          <w:szCs w:val="32"/>
-        </w:rPr>
-        <w:t>(</w:t>
-      </w:r>
-      <w:proofErr w:type="gramStart"/>
-      <w:r>
-        <w:rPr>
-          <w:rFonts w:ascii="TH SarabunPSK" w:hAnsi="TH SarabunPSK" w:cs="TH SarabunPSK"/>
-          <w:sz w:val="32"/>
-          <w:szCs w:val="32"/>
-        </w:rPr>
-        <w:t>3)</w:t>
-      </w:r>
-      <w:r>
-        <w:rPr>
-          <w:rFonts w:ascii="TH SarabunPSK" w:hAnsi="TH SarabunPSK" w:cs="TH SarabunPSK" w:hint="cs"/>
-          <w:sz w:val="32"/>
-          <w:szCs w:val="32"/>
-          <w:cs/>
-        </w:rPr>
-        <w:t>ตอบคำถามเกี่ยวกับ</w:t>
-      </w:r>
-      <w:proofErr w:type="gramEnd"/>
-      <w:r>
-        <w:rPr>
-          <w:rFonts w:ascii="TH SarabunPSK" w:hAnsi="TH SarabunPSK" w:cs="TH SarabunPSK"/>
-          <w:sz w:val="32"/>
-          <w:szCs w:val="32"/>
-        </w:rPr>
-        <w:t>widget</w:t>
-      </w:r>
-      <w:r>
-        <w:rPr>
-          <w:rFonts w:ascii="TH SarabunPSK" w:hAnsi="TH SarabunPSK" w:cs="TH SarabunPSK" w:hint="cs"/>
-          <w:sz w:val="32"/>
-          <w:szCs w:val="32"/>
-          <w:cs/>
-        </w:rPr>
-        <w:t>ต่อไปนี้</w:t>
-      </w:r>
-    </w:p>
-    <w:p>
-      <w:pPr>
-        <w:pStyle w:val="NoSpacing"/>
-        <w:ind w:firstLine="720"/>
-        <w:rPr>
-          <w:rFonts w:ascii="TH SarabunPSK" w:hAnsi="TH SarabunPSK" w:cs="TH SarabunPSK" w:hint="cs"/>
+        <w:rPr>
+          <w:rFonts w:ascii="TH SarabunPSK" w:hAnsi="TH SarabunPSK" w:cs="TH SarabunPSK"/>
           <w:b/>
           <w:bCs/>
-          <w:sz w:val="32"/>
-          <w:szCs w:val="32"/>
+          <w:sz w:val="44"/>
+          <w:szCs w:val="44"/>
         </w:rPr>
       </w:pPr>
       <w:r>
@@ -452,37 +17,457 @@
           <w:rFonts w:ascii="TH SarabunPSK" w:hAnsi="TH SarabunPSK" w:cs="TH SarabunPSK" w:hint="cs"/>
           <w:b/>
           <w:bCs/>
-          <w:sz w:val="32"/>
-          <w:szCs w:val="32"/>
-        </w:rPr>
-        <w:t xml:space="preserve">#Properties </w:t>
-      </w:r>
+          <w:sz w:val="44"/>
+          <w:szCs w:val="44"/>
+        </w:rPr>
+        <w:t xml:space="preserve">Lab </w:t>
+      </w:r>
+      <w:proofErr w:type="gramStart"/>
       <w:r>
         <w:rPr>
           <w:rFonts w:ascii="TH SarabunPSK" w:hAnsi="TH SarabunPSK" w:cs="TH SarabunPSK" w:hint="cs"/>
           <w:b/>
           <w:bCs/>
-          <w:sz w:val="32"/>
-          <w:szCs w:val="32"/>
-          <w:cs/>
-        </w:rPr>
-        <w:t xml:space="preserve">หากมีเยอะให้ยกตัวอย่างมา </w:t>
+          <w:sz w:val="44"/>
+          <w:szCs w:val="44"/>
+        </w:rPr>
+        <w:t>1</w:t>
       </w:r>
       <w:r>
         <w:rPr>
           <w:rFonts w:ascii="TH SarabunPSK" w:hAnsi="TH SarabunPSK" w:cs="TH SarabunPSK" w:hint="cs"/>
           <w:b/>
           <w:bCs/>
-          <w:sz w:val="32"/>
-          <w:szCs w:val="32"/>
-        </w:rPr>
-        <w:t xml:space="preserve">5 </w:t>
+          <w:sz w:val="44"/>
+          <w:szCs w:val="44"/>
+          <w:cs/>
+        </w:rPr>
+        <w:t xml:space="preserve"> </w:t>
       </w:r>
       <w:r>
         <w:rPr>
           <w:rFonts w:ascii="TH SarabunPSK" w:hAnsi="TH SarabunPSK" w:cs="TH SarabunPSK" w:hint="cs"/>
           <w:b/>
           <w:bCs/>
+          <w:sz w:val="44"/>
+          <w:szCs w:val="44"/>
+        </w:rPr>
+        <w:t>:</w:t>
+      </w:r>
+      <w:proofErr w:type="gramEnd"/>
+      <w:r>
+        <w:rPr>
+          <w:rFonts w:ascii="TH SarabunPSK" w:hAnsi="TH SarabunPSK" w:cs="TH SarabunPSK" w:hint="cs"/>
+          <w:b/>
+          <w:bCs/>
+          <w:sz w:val="44"/>
+          <w:szCs w:val="44"/>
+        </w:rPr>
+        <w:t xml:space="preserve"> </w:t>
+      </w:r>
+      <w:r>
+        <w:rPr>
+          <w:rFonts w:ascii="TH SarabunPSK" w:hAnsi="TH SarabunPSK" w:cs="TH SarabunPSK" w:hint="cs"/>
+          <w:b/>
+          <w:bCs/>
+          <w:sz w:val="44"/>
+          <w:szCs w:val="44"/>
+        </w:rPr>
+        <w:t>Basic Widget</w:t>
+      </w:r>
+      <w:r>
+        <w:rPr>
+          <w:rFonts w:ascii="TH SarabunPSK" w:hAnsi="TH SarabunPSK" w:cs="TH SarabunPSK" w:hint="cs"/>
+          <w:b/>
+          <w:bCs/>
+          <w:sz w:val="44"/>
+          <w:szCs w:val="44"/>
+          <w:cs/>
+        </w:rPr>
+        <w:t xml:space="preserve"> </w:t>
+      </w:r>
+      <w:r>
+        <w:rPr>
+          <w:rFonts w:ascii="TH SarabunPSK" w:hAnsi="TH SarabunPSK" w:cs="TH SarabunPSK" w:hint="cs"/>
+          <w:b/>
+          <w:bCs/>
+          <w:sz w:val="44"/>
+          <w:szCs w:val="44"/>
+        </w:rPr>
+        <w:t>In Flutter</w:t>
+      </w:r>
+    </w:p>
+    <w:p>
+      <w:pPr>
+        <w:rPr>
+          <w:rFonts w:ascii="TH SarabunPSK" w:hAnsi="TH SarabunPSK" w:cs="TH SarabunPSK" w:hint="cs"/>
+          <w:b/>
+          <w:bCs/>
+          <w:sz w:val="40"/>
+          <w:szCs w:val="40"/>
+        </w:rPr>
+      </w:pPr>
+      <w:r>
+        <w:rPr>
+          <w:rFonts w:ascii="TH SarabunPSK" w:hAnsi="TH SarabunPSK" w:cs="TH SarabunPSK" w:hint="cs"/>
+          <w:b/>
+          <w:bCs/>
+          <w:sz w:val="40"/>
+          <w:szCs w:val="40"/>
+          <w:cs/>
+        </w:rPr>
+        <w:t>ชื่อ................................................................................รหัสนิสิต...................................</w:t>
+      </w:r>
+    </w:p>
+    <w:p>
+      <w:pPr>
+        <w:jc w:val="center"/>
+        <w:rPr>
+          <w:rFonts w:hint="cs"/>
+        </w:rPr>
+      </w:pPr>
+    </w:p>
+    <w:p>
+      <w:pPr>
+        <w:pStyle w:val="NoSpacing"/>
+        <w:rPr>
+          <w:rFonts w:ascii="TH SarabunPSK" w:hAnsi="TH SarabunPSK" w:cs="TH SarabunPSK"/>
+          <w:sz w:val="32"/>
+          <w:szCs w:val="32"/>
+        </w:rPr>
+      </w:pPr>
+      <w:r>
+        <w:rPr>
+          <w:rFonts w:ascii="TH SarabunPSK" w:hAnsi="TH SarabunPSK" w:cs="TH SarabunPSK"/>
+          <w:sz w:val="32"/>
+          <w:szCs w:val="32"/>
+          <w:shd w:val="clear" w:color="auto" w:fill="FFFFFF"/>
+        </w:rPr>
+        <w:t>(</w:t>
+      </w:r>
+      <w:proofErr w:type="gramStart"/>
+      <w:r>
+        <w:rPr>
+          <w:rFonts w:ascii="TH SarabunPSK" w:hAnsi="TH SarabunPSK" w:cs="TH SarabunPSK"/>
+          <w:sz w:val="32"/>
+          <w:szCs w:val="32"/>
+          <w:shd w:val="clear" w:color="auto" w:fill="FFFFFF"/>
+        </w:rPr>
+        <w:t>1</w:t>
+      </w:r>
+      <w:r>
+        <w:rPr>
+          <w:rFonts w:ascii="TH SarabunPSK" w:hAnsi="TH SarabunPSK" w:cs="TH SarabunPSK"/>
+          <w:sz w:val="32"/>
+          <w:szCs w:val="32"/>
+          <w:shd w:val="clear" w:color="auto" w:fill="FFFFFF"/>
+        </w:rPr>
+        <w:t>)</w:t>
+      </w:r>
+      <w:r>
+        <w:rPr>
+          <w:rFonts w:ascii="TH SarabunPSK" w:hAnsi="TH SarabunPSK" w:cs="TH SarabunPSK" w:hint="cs"/>
+          <w:sz w:val="32"/>
+          <w:szCs w:val="32"/>
+          <w:shd w:val="clear" w:color="auto" w:fill="FFFFFF"/>
+          <w:cs/>
+        </w:rPr>
+        <w:t>ส่วนที่แสดงผลออกทางหน้าจอเรียกว่า</w:t>
+      </w:r>
+      <w:proofErr w:type="gramEnd"/>
+      <w:r>
+        <w:rPr>
+          <w:rFonts w:ascii="TH SarabunPSK" w:hAnsi="TH SarabunPSK" w:cs="TH SarabunPSK" w:hint="cs"/>
+          <w:sz w:val="32"/>
+          <w:szCs w:val="32"/>
+          <w:shd w:val="clear" w:color="auto" w:fill="FFFFFF"/>
+        </w:rPr>
+        <w:t>_________________</w:t>
+      </w:r>
+      <w:r>
+        <w:rPr>
+          <w:rFonts w:ascii="TH SarabunPSK" w:hAnsi="TH SarabunPSK" w:cs="TH SarabunPSK" w:hint="cs"/>
+          <w:sz w:val="32"/>
+          <w:szCs w:val="32"/>
+          <w:shd w:val="clear" w:color="auto" w:fill="FFFFFF"/>
+          <w:cs/>
+        </w:rPr>
+        <w:t xml:space="preserve"> ใน</w:t>
+      </w:r>
+      <w:r>
+        <w:rPr>
+          <w:rFonts w:ascii="TH SarabunPSK" w:hAnsi="TH SarabunPSK" w:cs="TH SarabunPSK" w:hint="cs"/>
+          <w:sz w:val="32"/>
+          <w:szCs w:val="32"/>
+          <w:shd w:val="clear" w:color="auto" w:fill="FFFFFF"/>
+        </w:rPr>
+        <w:t xml:space="preserve">flutter </w:t>
+      </w:r>
+      <w:r>
+        <w:rPr>
+          <w:rFonts w:ascii="TH SarabunPSK" w:hAnsi="TH SarabunPSK" w:cs="TH SarabunPSK" w:hint="cs"/>
+          <w:sz w:val="32"/>
+          <w:szCs w:val="32"/>
+          <w:shd w:val="clear" w:color="auto" w:fill="FFFFFF"/>
+          <w:cs/>
+        </w:rPr>
+        <w:t>เรียกว่า</w:t>
+      </w:r>
+      <w:r>
+        <w:rPr>
+          <w:rFonts w:ascii="TH SarabunPSK" w:hAnsi="TH SarabunPSK" w:cs="TH SarabunPSK" w:hint="cs"/>
+          <w:sz w:val="32"/>
+          <w:szCs w:val="32"/>
+          <w:shd w:val="clear" w:color="auto" w:fill="FFFFFF"/>
+        </w:rPr>
+        <w:t>____________________</w:t>
+      </w:r>
+      <w:r>
+        <w:rPr>
+          <w:rFonts w:ascii="TH SarabunPSK" w:hAnsi="TH SarabunPSK" w:cs="TH SarabunPSK"/>
+          <w:sz w:val="32"/>
+          <w:szCs w:val="32"/>
+          <w:shd w:val="clear" w:color="auto" w:fill="FFFFFF"/>
+        </w:rPr>
+        <w:t>__</w:t>
+      </w:r>
+    </w:p>
+    <w:p>
+      <w:pPr>
+        <w:pStyle w:val="NoSpacing"/>
+        <w:rPr>
+          <w:rFonts w:ascii="TH SarabunPSK" w:hAnsi="TH SarabunPSK" w:cs="TH SarabunPSK"/>
+          <w:sz w:val="32"/>
+          <w:szCs w:val="32"/>
+        </w:rPr>
+      </w:pPr>
+      <w:r>
+        <w:rPr>
+          <w:rFonts w:ascii="TH SarabunPSK" w:hAnsi="TH SarabunPSK" w:cs="TH SarabunPSK"/>
+          <w:sz w:val="32"/>
+          <w:szCs w:val="32"/>
+        </w:rPr>
+        <w:t>(</w:t>
+      </w:r>
+      <w:proofErr w:type="gramStart"/>
+      <w:r>
+        <w:rPr>
+          <w:rFonts w:ascii="TH SarabunPSK" w:hAnsi="TH SarabunPSK" w:cs="TH SarabunPSK"/>
+          <w:sz w:val="32"/>
+          <w:szCs w:val="32"/>
+        </w:rPr>
+        <w:t>2)</w:t>
+      </w:r>
+      <w:r>
+        <w:rPr>
+          <w:rFonts w:ascii="TH SarabunPSK" w:hAnsi="TH SarabunPSK" w:cs="TH SarabunPSK" w:hint="cs"/>
+          <w:sz w:val="32"/>
+          <w:szCs w:val="32"/>
+        </w:rPr>
+        <w:t>Widget</w:t>
+      </w:r>
+      <w:proofErr w:type="gramEnd"/>
+      <w:r>
+        <w:rPr>
+          <w:rFonts w:ascii="TH SarabunPSK" w:hAnsi="TH SarabunPSK" w:cs="TH SarabunPSK" w:hint="cs"/>
+          <w:sz w:val="32"/>
+          <w:szCs w:val="32"/>
+        </w:rPr>
+        <w:t xml:space="preserve"> 1 </w:t>
+      </w:r>
+      <w:r>
+        <w:rPr>
+          <w:rFonts w:ascii="TH SarabunPSK" w:hAnsi="TH SarabunPSK" w:cs="TH SarabunPSK" w:hint="cs"/>
+          <w:sz w:val="32"/>
+          <w:szCs w:val="32"/>
+          <w:cs/>
+        </w:rPr>
+        <w:t xml:space="preserve">ตัวประกอบด้วย </w:t>
+      </w:r>
+      <w:r>
+        <w:rPr>
+          <w:rFonts w:ascii="TH SarabunPSK" w:hAnsi="TH SarabunPSK" w:cs="TH SarabunPSK" w:hint="cs"/>
+          <w:sz w:val="32"/>
+          <w:szCs w:val="32"/>
+        </w:rPr>
+        <w:t>2</w:t>
+      </w:r>
+      <w:r>
+        <w:rPr>
+          <w:rFonts w:ascii="TH SarabunPSK" w:hAnsi="TH SarabunPSK" w:cs="TH SarabunPSK" w:hint="cs"/>
+          <w:sz w:val="32"/>
+          <w:szCs w:val="32"/>
+          <w:cs/>
+        </w:rPr>
+        <w:t xml:space="preserve"> อย่าง คือ</w:t>
+      </w:r>
+    </w:p>
+    <w:p>
+      <w:pPr>
+        <w:pStyle w:val="NoSpacing"/>
+        <w:ind w:firstLine="720"/>
+        <w:rPr>
+          <w:rFonts w:ascii="TH SarabunPSK" w:hAnsi="TH SarabunPSK" w:cs="TH SarabunPSK"/>
+          <w:sz w:val="32"/>
+          <w:szCs w:val="32"/>
+        </w:rPr>
+      </w:pPr>
+      <w:r>
+        <w:rPr>
+          <w:rFonts w:ascii="TH SarabunPSK" w:hAnsi="TH SarabunPSK" w:cs="TH SarabunPSK" w:hint="cs"/>
+          <w:sz w:val="32"/>
+          <w:szCs w:val="32"/>
+        </w:rPr>
+        <w:t>1</w:t>
+      </w:r>
+      <w:r>
+        <w:rPr>
+          <w:rFonts w:ascii="TH SarabunPSK" w:hAnsi="TH SarabunPSK" w:cs="TH SarabunPSK" w:hint="cs"/>
+          <w:sz w:val="32"/>
+          <w:szCs w:val="32"/>
+          <w:cs/>
+        </w:rPr>
+        <w:t xml:space="preserve"> </w:t>
+      </w:r>
+      <w:r>
+        <w:rPr>
+          <w:rFonts w:ascii="TH SarabunPSK" w:hAnsi="TH SarabunPSK" w:cs="TH SarabunPSK" w:hint="cs"/>
+          <w:sz w:val="32"/>
+          <w:szCs w:val="32"/>
+        </w:rPr>
+        <w:t>________________________________________________________________________</w:t>
+      </w:r>
+    </w:p>
+    <w:p>
+      <w:pPr>
+        <w:pStyle w:val="NoSpacing"/>
+        <w:ind w:firstLine="720"/>
+        <w:rPr>
+          <w:rFonts w:ascii="TH SarabunPSK" w:hAnsi="TH SarabunPSK" w:cs="TH SarabunPSK"/>
+          <w:sz w:val="32"/>
+          <w:szCs w:val="32"/>
+        </w:rPr>
+      </w:pPr>
+      <w:r>
+        <w:rPr>
+          <w:rFonts w:ascii="TH SarabunPSK" w:hAnsi="TH SarabunPSK" w:cs="TH SarabunPSK"/>
+          <w:sz w:val="32"/>
+          <w:szCs w:val="32"/>
+        </w:rPr>
+        <w:t>2</w:t>
+      </w:r>
+      <w:r>
+        <w:rPr>
+          <w:rFonts w:ascii="TH SarabunPSK" w:hAnsi="TH SarabunPSK" w:cs="TH SarabunPSK" w:hint="cs"/>
+          <w:sz w:val="32"/>
+          <w:szCs w:val="32"/>
+        </w:rPr>
+        <w:t xml:space="preserve"> ________________________________________________________________________</w:t>
+      </w:r>
+    </w:p>
+    <w:p>
+      <w:pPr>
+        <w:pStyle w:val="NoSpacing"/>
+        <w:rPr>
+          <w:rFonts w:ascii="TH SarabunPSK" w:hAnsi="TH SarabunPSK" w:cs="TH SarabunPSK"/>
+          <w:sz w:val="32"/>
+          <w:szCs w:val="32"/>
+          <w:cs/>
+        </w:rPr>
+      </w:pPr>
+      <w:r>
+        <w:rPr>
+          <w:rFonts w:ascii="TH SarabunPSK" w:hAnsi="TH SarabunPSK" w:cs="TH SarabunPSK"/>
+          <w:sz w:val="32"/>
+          <w:szCs w:val="32"/>
+        </w:rPr>
+        <w:t>(</w:t>
+      </w:r>
+      <w:proofErr w:type="gramStart"/>
+      <w:r>
+        <w:rPr>
+          <w:rFonts w:ascii="TH SarabunPSK" w:hAnsi="TH SarabunPSK" w:cs="TH SarabunPSK"/>
+          <w:sz w:val="32"/>
+          <w:szCs w:val="32"/>
+        </w:rPr>
+        <w:t>3)</w:t>
+      </w:r>
+      <w:r>
+        <w:rPr>
+          <w:rFonts w:ascii="TH SarabunPSK" w:hAnsi="TH SarabunPSK" w:cs="TH SarabunPSK" w:hint="cs"/>
+          <w:sz w:val="32"/>
+          <w:szCs w:val="32"/>
+          <w:cs/>
+        </w:rPr>
+        <w:t>ตอบคำถามเกี่ยวกับ</w:t>
+      </w:r>
+      <w:proofErr w:type="gramEnd"/>
+      <w:r>
+        <w:rPr>
+          <w:rFonts w:ascii="TH SarabunPSK" w:hAnsi="TH SarabunPSK" w:cs="TH SarabunPSK"/>
+          <w:sz w:val="32"/>
+          <w:szCs w:val="32"/>
+        </w:rPr>
+        <w:t>widget</w:t>
+      </w:r>
+      <w:r>
+        <w:rPr>
+          <w:rFonts w:ascii="TH SarabunPSK" w:hAnsi="TH SarabunPSK" w:cs="TH SarabunPSK" w:hint="cs"/>
+          <w:sz w:val="32"/>
+          <w:szCs w:val="32"/>
+          <w:cs/>
+        </w:rPr>
+        <w:t>ต่อไปนี้</w:t>
+      </w:r>
+    </w:p>
+    <w:p>
+      <w:pPr>
+        <w:pStyle w:val="NoSpacing"/>
+        <w:ind w:firstLine="720"/>
+        <w:rPr>
+          <w:rFonts w:ascii="TH SarabunPSK" w:hAnsi="TH SarabunPSK" w:cs="TH SarabunPSK"/>
+          <w:b/>
+          <w:bCs/>
+          <w:sz w:val="32"/>
+          <w:szCs w:val="32"/>
+        </w:rPr>
+      </w:pPr>
+      <w:r>
+        <w:rPr>
+          <w:rFonts w:ascii="TH SarabunPSK" w:hAnsi="TH SarabunPSK" w:cs="TH SarabunPSK" w:hint="cs"/>
+          <w:b/>
+          <w:bCs/>
+          <w:sz w:val="32"/>
+          <w:szCs w:val="32"/>
+        </w:rPr>
+        <w:t xml:space="preserve">#Properties </w:t>
+      </w:r>
+      <w:r>
+        <w:rPr>
+          <w:rFonts w:ascii="TH SarabunPSK" w:hAnsi="TH SarabunPSK" w:cs="TH SarabunPSK" w:hint="cs"/>
+          <w:b/>
+          <w:bCs/>
+          <w:sz w:val="32"/>
+          <w:szCs w:val="32"/>
+          <w:cs/>
+        </w:rPr>
+        <w:t xml:space="preserve">หากมีเยอะให้ยกตัวอย่างมา </w:t>
+      </w:r>
+      <w:r>
+        <w:rPr>
+          <w:rFonts w:ascii="TH SarabunPSK" w:hAnsi="TH SarabunPSK" w:cs="TH SarabunPSK" w:hint="cs"/>
+          <w:b/>
+          <w:bCs/>
+          <w:sz w:val="32"/>
+          <w:szCs w:val="32"/>
+        </w:rPr>
+        <w:t xml:space="preserve">5 </w:t>
+      </w:r>
+      <w:r>
+        <w:rPr>
+          <w:rFonts w:ascii="TH SarabunPSK" w:hAnsi="TH SarabunPSK" w:cs="TH SarabunPSK" w:hint="cs"/>
+          <w:b/>
+          <w:bCs/>
           <w:sz w:val="32"/>
           <w:szCs w:val="32"/>
           <w:cs/>
@@ -495,7 +480,7 @@
         <w:pStyle w:val="NoSpacing"/>
         <w:ind w:firstLine="720"/>
         <w:rPr>
-          <w:rFonts w:ascii="TH SarabunPSK" w:hAnsi="TH SarabunPSK" w:cs="TH SarabunPSK" w:hint="cs"/>
+          <w:rFonts w:ascii="TH SarabunPSK" w:hAnsi="TH SarabunPSK" w:cs="TH SarabunPSK"/>
           <w:sz w:val="32"/>
           <w:szCs w:val="32"/>
         </w:rPr>
@@ -523,7 +508,7 @@
         <w:pStyle w:val="NoSpacing"/>
         <w:ind w:firstLine="720"/>
         <w:rPr>
-          <w:rFonts w:ascii="TH SarabunPSK" w:hAnsi="TH SarabunPSK" w:cs="TH SarabunPSK" w:hint="cs"/>
+          <w:rFonts w:ascii="TH SarabunPSK" w:hAnsi="TH SarabunPSK" w:cs="TH SarabunPSK"/>
           <w:sz w:val="32"/>
           <w:szCs w:val="32"/>
         </w:rPr>
@@ -542,7 +527,7 @@
         <w:pStyle w:val="NoSpacing"/>
         <w:ind w:firstLine="720"/>
         <w:rPr>
-          <w:rFonts w:ascii="TH SarabunPSK" w:hAnsi="TH SarabunPSK" w:cs="TH SarabunPSK" w:hint="cs"/>
+          <w:rFonts w:ascii="TH SarabunPSK" w:hAnsi="TH SarabunPSK" w:cs="TH SarabunPSK"/>
           <w:sz w:val="32"/>
           <w:szCs w:val="32"/>
         </w:rPr>
@@ -596,7 +581,7 @@
         <w:pStyle w:val="NoSpacing"/>
         <w:ind w:left="720"/>
         <w:rPr>
-          <w:rFonts w:ascii="TH SarabunPSK" w:hAnsi="TH SarabunPSK" w:cs="TH SarabunPSK" w:hint="cs"/>
+          <w:rFonts w:ascii="TH SarabunPSK" w:hAnsi="TH SarabunPSK" w:cs="TH SarabunPSK"/>
           <w:sz w:val="32"/>
           <w:szCs w:val="32"/>
         </w:rPr>
@@ -615,7 +600,7 @@
         <w:pStyle w:val="NoSpacing"/>
         <w:ind w:firstLine="720"/>
         <w:rPr>
-          <w:rFonts w:ascii="TH SarabunPSK" w:hAnsi="TH SarabunPSK" w:cs="TH SarabunPSK" w:hint="cs"/>
+          <w:rFonts w:ascii="TH SarabunPSK" w:hAnsi="TH SarabunPSK" w:cs="TH SarabunPSK"/>
           <w:sz w:val="32"/>
           <w:szCs w:val="32"/>
         </w:rPr>
@@ -784,7 +769,7 @@
         <w:pStyle w:val="NoSpacing"/>
         <w:ind w:firstLine="720"/>
         <w:rPr>
-          <w:rFonts w:ascii="TH SarabunPSK" w:hAnsi="TH SarabunPSK" w:cs="TH SarabunPSK" w:hint="cs"/>
+          <w:rFonts w:ascii="TH SarabunPSK" w:hAnsi="TH SarabunPSK" w:cs="TH SarabunPSK"/>
           <w:sz w:val="32"/>
           <w:szCs w:val="32"/>
         </w:rPr>
@@ -814,7 +799,7 @@
         <w:pStyle w:val="NoSpacing"/>
         <w:ind w:firstLine="720"/>
         <w:rPr>
-          <w:rFonts w:ascii="TH SarabunPSK" w:hAnsi="TH SarabunPSK" w:cs="TH SarabunPSK" w:hint="cs"/>
+          <w:rFonts w:ascii="TH SarabunPSK" w:hAnsi="TH SarabunPSK" w:cs="TH SarabunPSK"/>
           <w:sz w:val="32"/>
           <w:szCs w:val="32"/>
           <w:cs/>
@@ -834,7 +819,7 @@
         <w:pStyle w:val="NoSpacing"/>
         <w:ind w:firstLine="720"/>
         <w:rPr>
-          <w:rFonts w:ascii="TH SarabunPSK" w:hAnsi="TH SarabunPSK" w:cs="TH SarabunPSK" w:hint="cs"/>
+          <w:rFonts w:ascii="TH SarabunPSK" w:hAnsi="TH SarabunPSK" w:cs="TH SarabunPSK"/>
           <w:sz w:val="32"/>
           <w:szCs w:val="32"/>
           <w:shd w:val="clear" w:color="auto" w:fill="FFFFFF"/>
@@ -894,7 +879,7 @@
         <w:pStyle w:val="NoSpacing"/>
         <w:ind w:left="720"/>
         <w:rPr>
-          <w:rFonts w:ascii="TH SarabunPSK" w:hAnsi="TH SarabunPSK" w:cs="TH SarabunPSK" w:hint="cs"/>
+          <w:rFonts w:ascii="TH SarabunPSK" w:hAnsi="TH SarabunPSK" w:cs="TH SarabunPSK"/>
           <w:sz w:val="32"/>
           <w:szCs w:val="32"/>
         </w:rPr>
@@ -991,7 +976,7 @@
         <w:pStyle w:val="NoSpacing"/>
         <w:ind w:firstLine="720"/>
         <w:rPr>
-          <w:rFonts w:ascii="TH SarabunPSK" w:hAnsi="TH SarabunPSK" w:cs="TH SarabunPSK" w:hint="cs"/>
+          <w:rFonts w:ascii="TH SarabunPSK" w:hAnsi="TH SarabunPSK" w:cs="TH SarabunPSK"/>
           <w:sz w:val="32"/>
           <w:szCs w:val="32"/>
           <w:shd w:val="clear" w:color="auto" w:fill="FFFFFF"/>
@@ -1063,7 +1048,7 @@
         <w:pStyle w:val="NoSpacing"/>
         <w:ind w:firstLine="720"/>
         <w:rPr>
-          <w:rFonts w:ascii="TH SarabunPSK" w:hAnsi="TH SarabunPSK" w:cs="TH SarabunPSK" w:hint="cs"/>
+          <w:rFonts w:ascii="TH SarabunPSK" w:hAnsi="TH SarabunPSK" w:cs="TH SarabunPSK"/>
           <w:sz w:val="32"/>
           <w:szCs w:val="32"/>
           <w:shd w:val="clear" w:color="auto" w:fill="FFFFFF"/>
@@ -1094,7 +1079,7 @@
         <w:pStyle w:val="NoSpacing"/>
         <w:ind w:firstLine="720"/>
         <w:rPr>
-          <w:rFonts w:ascii="TH SarabunPSK" w:hAnsi="TH SarabunPSK" w:cs="TH SarabunPSK" w:hint="cs"/>
+          <w:rFonts w:ascii="TH SarabunPSK" w:hAnsi="TH SarabunPSK" w:cs="TH SarabunPSK"/>
           <w:sz w:val="32"/>
           <w:szCs w:val="32"/>
           <w:shd w:val="clear" w:color="auto" w:fill="FFFFFF"/>
@@ -1115,7 +1100,7 @@
         <w:pStyle w:val="NoSpacing"/>
         <w:ind w:firstLine="720"/>
         <w:rPr>
-          <w:rFonts w:ascii="TH SarabunPSK" w:hAnsi="TH SarabunPSK" w:cs="TH SarabunPSK" w:hint="cs"/>
+          <w:rFonts w:ascii="TH SarabunPSK" w:hAnsi="TH SarabunPSK" w:cs="TH SarabunPSK"/>
           <w:sz w:val="32"/>
           <w:szCs w:val="32"/>
           <w:shd w:val="clear" w:color="auto" w:fill="FFFFFF"/>
@@ -1165,7 +1150,7 @@
         <w:pStyle w:val="NoSpacing"/>
         <w:ind w:firstLine="720"/>
         <w:rPr>
-          <w:rFonts w:ascii="TH SarabunPSK" w:hAnsi="TH SarabunPSK" w:cs="TH SarabunPSK" w:hint="cs"/>
+          <w:rFonts w:ascii="TH SarabunPSK" w:hAnsi="TH SarabunPSK" w:cs="TH SarabunPSK"/>
           <w:sz w:val="32"/>
           <w:szCs w:val="32"/>
         </w:rPr>
@@ -1185,19 +1170,20 @@
         <w:pStyle w:val="NoSpacing"/>
         <w:ind w:firstLine="720"/>
         <w:rPr>
-          <w:rFonts w:ascii="TH SarabunPSK" w:hAnsi="TH SarabunPSK" w:cs="TH SarabunPSK" w:hint="cs"/>
-          <w:sz w:val="32"/>
-          <w:szCs w:val="32"/>
-          <w:shd w:val="clear" w:color="auto" w:fill="FFFFFF"/>
-        </w:rPr>
-      </w:pPr>
-      <w:r>
-        <w:rPr>
-          <w:rFonts w:ascii="TH SarabunPSK" w:hAnsi="TH SarabunPSK" w:cs="TH SarabunPSK" w:hint="cs"/>
-          <w:sz w:val="32"/>
-          <w:szCs w:val="32"/>
-          <w:shd w:val="clear" w:color="auto" w:fill="FFFFFF"/>
-        </w:rPr>
+          <w:rFonts w:ascii="TH SarabunPSK" w:hAnsi="TH SarabunPSK" w:cs="TH SarabunPSK"/>
+          <w:sz w:val="32"/>
+          <w:szCs w:val="32"/>
+          <w:shd w:val="clear" w:color="auto" w:fill="FFFFFF"/>
+        </w:rPr>
+      </w:pPr>
+      <w:r>
+        <w:rPr>
+          <w:rFonts w:ascii="TH SarabunPSK" w:hAnsi="TH SarabunPSK" w:cs="TH SarabunPSK" w:hint="cs"/>
+          <w:sz w:val="32"/>
+          <w:szCs w:val="32"/>
+          <w:shd w:val="clear" w:color="auto" w:fill="FFFFFF"/>
+        </w:rPr>
+        <w:lastRenderedPageBreak/>
         <w:t xml:space="preserve">- Widget Icon </w:t>
       </w:r>
       <w:r>
@@ -1323,46 +1309,32 @@
     <w:p>
       <w:pPr>
         <w:pStyle w:val="NoSpacing"/>
-        <w:ind w:firstLine="720"/>
-        <w:rPr>
-          <w:rFonts w:ascii="TH SarabunPSK" w:hAnsi="TH SarabunPSK" w:cs="TH SarabunPSK"/>
-          <w:sz w:val="32"/>
-          <w:szCs w:val="32"/>
-          <w:shd w:val="clear" w:color="auto" w:fill="FFFFFF"/>
-        </w:rPr>
-      </w:pPr>
-    </w:p>
-    <w:p>
-      <w:pPr>
-        <w:pStyle w:val="NoSpacing"/>
-        <w:ind w:firstLine="720"/>
-        <w:rPr>
-          <w:rFonts w:ascii="TH SarabunPSK" w:hAnsi="TH SarabunPSK" w:cs="TH SarabunPSK" w:hint="cs"/>
-          <w:sz w:val="32"/>
-          <w:szCs w:val="32"/>
-          <w:cs/>
-        </w:rPr>
-      </w:pPr>
-    </w:p>
-    <w:p>
-      <w:pPr>
-        <w:pStyle w:val="NoSpacing"/>
-        <w:ind w:firstLine="720"/>
-        <w:rPr>
-          <w:rFonts w:ascii="TH SarabunPSK" w:hAnsi="TH SarabunPSK" w:cs="TH SarabunPSK" w:hint="cs"/>
-          <w:sz w:val="32"/>
-          <w:szCs w:val="32"/>
-          <w:shd w:val="clear" w:color="auto" w:fill="FFFFFF"/>
-        </w:rPr>
-      </w:pPr>
-      <w:r>
-        <w:rPr>
-          <w:rFonts w:ascii="TH SarabunPSK" w:hAnsi="TH SarabunPSK" w:cs="TH SarabunPSK" w:hint="cs"/>
-          <w:sz w:val="32"/>
-          <w:szCs w:val="32"/>
-          <w:shd w:val="clear" w:color="auto" w:fill="FFFFFF"/>
-        </w:rPr>
-        <w:lastRenderedPageBreak/>
+        <w:rPr>
+          <w:rFonts w:ascii="TH SarabunPSK" w:hAnsi="TH SarabunPSK" w:cs="TH SarabunPSK" w:hint="cs"/>
+          <w:sz w:val="32"/>
+          <w:szCs w:val="32"/>
+          <w:cs/>
+        </w:rPr>
+      </w:pPr>
+    </w:p>
+    <w:p>
+      <w:pPr>
+        <w:pStyle w:val="NoSpacing"/>
+        <w:ind w:firstLine="720"/>
+        <w:rPr>
+          <w:rFonts w:ascii="TH SarabunPSK" w:hAnsi="TH SarabunPSK" w:cs="TH SarabunPSK"/>
+          <w:sz w:val="32"/>
+          <w:szCs w:val="32"/>
+          <w:shd w:val="clear" w:color="auto" w:fill="FFFFFF"/>
+        </w:rPr>
+      </w:pPr>
+      <w:r>
+        <w:rPr>
+          <w:rFonts w:ascii="TH SarabunPSK" w:hAnsi="TH SarabunPSK" w:cs="TH SarabunPSK" w:hint="cs"/>
+          <w:sz w:val="32"/>
+          <w:szCs w:val="32"/>
+          <w:shd w:val="clear" w:color="auto" w:fill="FFFFFF"/>
+        </w:rPr>
         <w:t xml:space="preserve">- Widget colors </w:t>
       </w:r>
       <w:r>
@@ -1381,7 +1353,7 @@
         <w:pStyle w:val="NoSpacing"/>
         <w:ind w:firstLine="720"/>
         <w:rPr>
-          <w:rFonts w:ascii="TH SarabunPSK" w:hAnsi="TH SarabunPSK" w:cs="TH SarabunPSK" w:hint="cs"/>
+          <w:rFonts w:ascii="TH SarabunPSK" w:hAnsi="TH SarabunPSK" w:cs="TH SarabunPSK"/>
           <w:sz w:val="32"/>
           <w:szCs w:val="32"/>
         </w:rPr>
@@ -1401,7 +1373,7 @@
         <w:pStyle w:val="NoSpacing"/>
         <w:ind w:firstLine="720"/>
         <w:rPr>
-          <w:rFonts w:ascii="TH SarabunPSK" w:hAnsi="TH SarabunPSK" w:cs="TH SarabunPSK" w:hint="cs"/>
+          <w:rFonts w:ascii="TH SarabunPSK" w:hAnsi="TH SarabunPSK" w:cs="TH SarabunPSK"/>
           <w:sz w:val="32"/>
           <w:szCs w:val="32"/>
           <w:shd w:val="clear" w:color="auto" w:fill="FFFFFF"/>
@@ -1442,7 +1414,7 @@
         <w:pStyle w:val="NoSpacing"/>
         <w:ind w:left="720"/>
         <w:rPr>
-          <w:rFonts w:ascii="TH SarabunPSK" w:hAnsi="TH SarabunPSK" w:cs="TH SarabunPSK" w:hint="cs"/>
+          <w:rFonts w:ascii="TH SarabunPSK" w:hAnsi="TH SarabunPSK" w:cs="TH SarabunPSK"/>
           <w:sz w:val="32"/>
           <w:szCs w:val="32"/>
         </w:rPr>
@@ -1462,7 +1434,7 @@
         <w:pStyle w:val="NoSpacing"/>
         <w:ind w:firstLine="720"/>
         <w:rPr>
-          <w:rFonts w:ascii="TH SarabunPSK" w:hAnsi="TH SarabunPSK" w:cs="TH SarabunPSK" w:hint="cs"/>
+          <w:rFonts w:ascii="TH SarabunPSK" w:hAnsi="TH SarabunPSK" w:cs="TH SarabunPSK"/>
           <w:sz w:val="32"/>
           <w:szCs w:val="32"/>
           <w:shd w:val="clear" w:color="auto" w:fill="FFFFFF"/>
@@ -1503,7 +1475,7 @@
         <w:pStyle w:val="NoSpacing"/>
         <w:ind w:firstLine="720"/>
         <w:rPr>
-          <w:rFonts w:ascii="TH SarabunPSK" w:hAnsi="TH SarabunPSK" w:cs="TH SarabunPSK" w:hint="cs"/>
+          <w:rFonts w:ascii="TH SarabunPSK" w:hAnsi="TH SarabunPSK" w:cs="TH SarabunPSK"/>
           <w:sz w:val="32"/>
           <w:szCs w:val="32"/>
         </w:rPr>
@@ -1523,7 +1495,7 @@
         <w:pStyle w:val="NoSpacing"/>
         <w:ind w:firstLine="720"/>
         <w:rPr>
-          <w:rFonts w:ascii="TH SarabunPSK" w:hAnsi="TH SarabunPSK" w:cs="TH SarabunPSK" w:hint="cs"/>
+          <w:rFonts w:ascii="TH SarabunPSK" w:hAnsi="TH SarabunPSK" w:cs="TH SarabunPSK"/>
           <w:sz w:val="32"/>
           <w:szCs w:val="32"/>
           <w:shd w:val="clear" w:color="auto" w:fill="FFFFFF"/>
@@ -1564,7 +1536,7 @@
         <w:pStyle w:val="NoSpacing"/>
         <w:ind w:left="720"/>
         <w:rPr>
-          <w:rFonts w:ascii="TH SarabunPSK" w:hAnsi="TH SarabunPSK" w:cs="TH SarabunPSK" w:hint="cs"/>
+          <w:rFonts w:ascii="TH SarabunPSK" w:hAnsi="TH SarabunPSK" w:cs="TH SarabunPSK"/>
           <w:sz w:val="32"/>
           <w:szCs w:val="32"/>
         </w:rPr>
@@ -1584,7 +1556,7 @@
         <w:pStyle w:val="NoSpacing"/>
         <w:ind w:firstLine="720"/>
         <w:rPr>
-          <w:rFonts w:ascii="TH SarabunPSK" w:hAnsi="TH SarabunPSK" w:cs="TH SarabunPSK" w:hint="cs"/>
+          <w:rFonts w:ascii="TH SarabunPSK" w:hAnsi="TH SarabunPSK" w:cs="TH SarabunPSK"/>
           <w:sz w:val="32"/>
           <w:szCs w:val="32"/>
           <w:shd w:val="clear" w:color="auto" w:fill="FFFFFF"/>
@@ -1615,7 +1587,7 @@
         <w:pStyle w:val="NoSpacing"/>
         <w:ind w:firstLine="720"/>
         <w:rPr>
-          <w:rFonts w:ascii="TH SarabunPSK" w:hAnsi="TH SarabunPSK" w:cs="TH SarabunPSK" w:hint="cs"/>
+          <w:rFonts w:ascii="TH SarabunPSK" w:hAnsi="TH SarabunPSK" w:cs="TH SarabunPSK"/>
           <w:sz w:val="32"/>
           <w:szCs w:val="32"/>
         </w:rPr>
@@ -1635,7 +1607,7 @@
         <w:pStyle w:val="NoSpacing"/>
         <w:ind w:firstLine="720"/>
         <w:rPr>
-          <w:rFonts w:ascii="TH SarabunPSK" w:hAnsi="TH SarabunPSK" w:cs="TH SarabunPSK" w:hint="cs"/>
+          <w:rFonts w:ascii="TH SarabunPSK" w:hAnsi="TH SarabunPSK" w:cs="TH SarabunPSK"/>
           <w:sz w:val="32"/>
           <w:szCs w:val="32"/>
           <w:shd w:val="clear" w:color="auto" w:fill="FFFFFF"/>
@@ -1695,7 +1667,7 @@
         <w:pStyle w:val="NoSpacing"/>
         <w:ind w:left="720"/>
         <w:rPr>
-          <w:rFonts w:ascii="TH SarabunPSK" w:hAnsi="TH SarabunPSK" w:cs="TH SarabunPSK" w:hint="cs"/>
+          <w:rFonts w:ascii="TH SarabunPSK" w:hAnsi="TH SarabunPSK" w:cs="TH SarabunPSK"/>
           <w:sz w:val="32"/>
           <w:szCs w:val="32"/>
         </w:rPr>
@@ -1715,7 +1687,7 @@
         <w:pStyle w:val="NoSpacing"/>
         <w:ind w:firstLine="720"/>
         <w:rPr>
-          <w:rFonts w:ascii="TH SarabunPSK" w:hAnsi="TH SarabunPSK" w:cs="TH SarabunPSK" w:hint="cs"/>
+          <w:rFonts w:ascii="TH SarabunPSK" w:hAnsi="TH SarabunPSK" w:cs="TH SarabunPSK"/>
           <w:sz w:val="32"/>
           <w:szCs w:val="32"/>
           <w:shd w:val="clear" w:color="auto" w:fill="FFFFFF"/>
@@ -1775,7 +1747,7 @@
         <w:pStyle w:val="NoSpacing"/>
         <w:ind w:firstLine="720"/>
         <w:rPr>
-          <w:rFonts w:ascii="TH SarabunPSK" w:hAnsi="TH SarabunPSK" w:cs="TH SarabunPSK" w:hint="cs"/>
+          <w:rFonts w:ascii="TH SarabunPSK" w:hAnsi="TH SarabunPSK" w:cs="TH SarabunPSK"/>
           <w:sz w:val="32"/>
           <w:szCs w:val="32"/>
         </w:rPr>
@@ -1826,7 +1798,7 @@
         <w:pStyle w:val="NoSpacing"/>
         <w:ind w:firstLine="720"/>
         <w:rPr>
-          <w:rFonts w:ascii="TH SarabunPSK" w:hAnsi="TH SarabunPSK" w:cs="TH SarabunPSK" w:hint="cs"/>
+          <w:rFonts w:ascii="TH SarabunPSK" w:hAnsi="TH SarabunPSK" w:cs="TH SarabunPSK"/>
           <w:sz w:val="32"/>
           <w:szCs w:val="32"/>
         </w:rPr>
@@ -1846,7 +1818,7 @@
         <w:pStyle w:val="NoSpacing"/>
         <w:ind w:firstLine="720"/>
         <w:rPr>
-          <w:rFonts w:ascii="TH SarabunPSK" w:hAnsi="TH SarabunPSK" w:cs="TH SarabunPSK" w:hint="cs"/>
+          <w:rFonts w:ascii="TH SarabunPSK" w:hAnsi="TH SarabunPSK" w:cs="TH SarabunPSK"/>
           <w:sz w:val="32"/>
           <w:szCs w:val="32"/>
           <w:shd w:val="clear" w:color="auto" w:fill="FFFFFF"/>
@@ -1906,7 +1878,7 @@
         <w:pStyle w:val="NoSpacing"/>
         <w:ind w:left="720"/>
         <w:rPr>
-          <w:rFonts w:ascii="TH SarabunPSK" w:hAnsi="TH SarabunPSK" w:cs="TH SarabunPSK" w:hint="cs"/>
+          <w:rFonts w:ascii="TH SarabunPSK" w:hAnsi="TH SarabunPSK" w:cs="TH SarabunPSK"/>
           <w:sz w:val="32"/>
           <w:szCs w:val="32"/>
           <w:shd w:val="clear" w:color="auto" w:fill="FFFFFF"/>
@@ -1927,19 +1899,32 @@
         <w:pStyle w:val="NoSpacing"/>
         <w:ind w:firstLine="720"/>
         <w:rPr>
-          <w:rFonts w:ascii="TH SarabunPSK" w:hAnsi="TH SarabunPSK" w:cs="TH SarabunPSK" w:hint="cs"/>
-          <w:sz w:val="32"/>
-          <w:szCs w:val="32"/>
-        </w:rPr>
-      </w:pPr>
-      <w:r>
-        <w:rPr>
-          <w:rFonts w:ascii="TH SarabunPSK" w:hAnsi="TH SarabunPSK" w:cs="TH SarabunPSK" w:hint="cs"/>
-          <w:sz w:val="32"/>
-          <w:szCs w:val="32"/>
-          <w:shd w:val="clear" w:color="auto" w:fill="FFFFFF"/>
-          <w:cs/>
-        </w:rPr>
+          <w:rFonts w:ascii="TH SarabunPSK" w:hAnsi="TH SarabunPSK" w:cs="TH SarabunPSK"/>
+          <w:sz w:val="32"/>
+          <w:szCs w:val="32"/>
+          <w:shd w:val="clear" w:color="auto" w:fill="FFFFFF"/>
+        </w:rPr>
+      </w:pPr>
+    </w:p>
+    <w:p>
+      <w:pPr>
+        <w:pStyle w:val="NoSpacing"/>
+        <w:ind w:firstLine="720"/>
+        <w:rPr>
+          <w:rFonts w:ascii="TH SarabunPSK" w:hAnsi="TH SarabunPSK" w:cs="TH SarabunPSK"/>
+          <w:sz w:val="32"/>
+          <w:szCs w:val="32"/>
+        </w:rPr>
+      </w:pPr>
+      <w:r>
+        <w:rPr>
+          <w:rFonts w:ascii="TH SarabunPSK" w:hAnsi="TH SarabunPSK" w:cs="TH SarabunPSK" w:hint="cs"/>
+          <w:sz w:val="32"/>
+          <w:szCs w:val="32"/>
+          <w:shd w:val="clear" w:color="auto" w:fill="FFFFFF"/>
+          <w:cs/>
+        </w:rPr>
+        <w:lastRenderedPageBreak/>
         <w:t xml:space="preserve">- </w:t>
       </w:r>
       <w:r>
@@ -2023,26 +2008,13 @@
           <w:shd w:val="clear" w:color="auto" w:fill="FFFFFF"/>
         </w:rPr>
       </w:pPr>
-    </w:p>
-    <w:p>
-      <w:pPr>
-        <w:pStyle w:val="NoSpacing"/>
-        <w:ind w:firstLine="720"/>
-        <w:rPr>
-          <w:rFonts w:ascii="TH SarabunPSK" w:hAnsi="TH SarabunPSK" w:cs="TH SarabunPSK" w:hint="cs"/>
-          <w:sz w:val="32"/>
-          <w:szCs w:val="32"/>
-          <w:shd w:val="clear" w:color="auto" w:fill="FFFFFF"/>
-        </w:rPr>
-      </w:pPr>
-      <w:r>
-        <w:rPr>
-          <w:rFonts w:ascii="TH SarabunPSK" w:hAnsi="TH SarabunPSK" w:cs="TH SarabunPSK" w:hint="cs"/>
-          <w:sz w:val="32"/>
-          <w:szCs w:val="32"/>
-          <w:shd w:val="clear" w:color="auto" w:fill="FFFFFF"/>
-        </w:rPr>
-        <w:lastRenderedPageBreak/>
+      <w:r>
+        <w:rPr>
+          <w:rFonts w:ascii="TH SarabunPSK" w:hAnsi="TH SarabunPSK" w:cs="TH SarabunPSK" w:hint="cs"/>
+          <w:sz w:val="32"/>
+          <w:szCs w:val="32"/>
+          <w:shd w:val="clear" w:color="auto" w:fill="FFFFFF"/>
+        </w:rPr>
         <w:t>- Widget stack</w:t>
       </w:r>
       <w:r>
@@ -2070,7 +2042,7 @@
         <w:pStyle w:val="NoSpacing"/>
         <w:ind w:firstLine="720"/>
         <w:rPr>
-          <w:rFonts w:ascii="TH SarabunPSK" w:hAnsi="TH SarabunPSK" w:cs="TH SarabunPSK" w:hint="cs"/>
+          <w:rFonts w:ascii="TH SarabunPSK" w:hAnsi="TH SarabunPSK" w:cs="TH SarabunPSK"/>
           <w:sz w:val="32"/>
           <w:szCs w:val="32"/>
         </w:rPr>
@@ -2090,7 +2062,7 @@
         <w:pStyle w:val="NoSpacing"/>
         <w:ind w:firstLine="720"/>
         <w:rPr>
-          <w:rFonts w:ascii="TH SarabunPSK" w:hAnsi="TH SarabunPSK" w:cs="TH SarabunPSK" w:hint="cs"/>
+          <w:rFonts w:ascii="TH SarabunPSK" w:hAnsi="TH SarabunPSK" w:cs="TH SarabunPSK"/>
           <w:sz w:val="32"/>
           <w:szCs w:val="32"/>
           <w:shd w:val="clear" w:color="auto" w:fill="FFFFFF"/>
@@ -2150,7 +2122,7 @@
         <w:pStyle w:val="NoSpacing"/>
         <w:ind w:left="720"/>
         <w:rPr>
-          <w:rFonts w:ascii="TH SarabunPSK" w:hAnsi="TH SarabunPSK" w:cs="TH SarabunPSK" w:hint="cs"/>
+          <w:rFonts w:ascii="TH SarabunPSK" w:hAnsi="TH SarabunPSK" w:cs="TH SarabunPSK"/>
           <w:sz w:val="32"/>
           <w:szCs w:val="32"/>
         </w:rPr>
@@ -2170,7 +2142,7 @@
         <w:pStyle w:val="NoSpacing"/>
         <w:ind w:firstLine="720"/>
         <w:rPr>
-          <w:rFonts w:ascii="TH SarabunPSK" w:hAnsi="TH SarabunPSK" w:cs="TH SarabunPSK" w:hint="cs"/>
+          <w:rFonts w:ascii="TH SarabunPSK" w:hAnsi="TH SarabunPSK" w:cs="TH SarabunPSK"/>
           <w:sz w:val="32"/>
           <w:szCs w:val="32"/>
           <w:shd w:val="clear" w:color="auto" w:fill="FFFFFF"/>
@@ -2230,7 +2202,7 @@
         <w:pStyle w:val="NoSpacing"/>
         <w:ind w:firstLine="720"/>
         <w:rPr>
-          <w:rFonts w:ascii="TH SarabunPSK" w:hAnsi="TH SarabunPSK" w:cs="TH SarabunPSK" w:hint="cs"/>
+          <w:rFonts w:ascii="TH SarabunPSK" w:hAnsi="TH SarabunPSK" w:cs="TH SarabunPSK"/>
           <w:sz w:val="32"/>
           <w:szCs w:val="32"/>
         </w:rPr>
@@ -2350,9 +2322,17 @@
           <w:noProof/>
         </w:rPr>
         <w:drawing>
-          <wp:inline distT="0" distB="0" distL="0" distR="0" wp14:anchorId="08DBE96C" wp14:editId="465F484D">
-            <wp:extent cx="4617972" cy="5553075"/>
-            <wp:effectExtent l="0" t="0" r="0" b="0"/>
+          <wp:anchor distT="0" distB="0" distL="114300" distR="114300" simplePos="0" relativeHeight="251660288" behindDoc="0" locked="0" layoutInCell="1" allowOverlap="1" wp14:anchorId="08DBE96C" wp14:editId="5389056E">
+            <wp:simplePos x="0" y="0"/>
+            <wp:positionH relativeFrom="margin">
+              <wp:posOffset>1110071</wp:posOffset>
+            </wp:positionH>
+            <wp:positionV relativeFrom="paragraph">
+              <wp:posOffset>146413</wp:posOffset>
+            </wp:positionV>
+            <wp:extent cx="4256314" cy="5118184"/>
+            <wp:effectExtent l="0" t="0" r="0" b="6350"/>
+            <wp:wrapNone/>
             <wp:docPr id="2" name="Picture 2"/>
             <wp:cNvGraphicFramePr>
               <a:graphicFrameLocks xmlns:a="http://schemas.openxmlformats.org/drawingml/2006/main" noChangeAspect="1"/>
@@ -2382,7 +2362,7 @@
                   <pic:spPr bwMode="auto">
                     <a:xfrm>
                       <a:off x="0" y="0"/>
-                      <a:ext cx="4641398" cy="5581245"/>
+                      <a:ext cx="4256314" cy="5118184"/>
                     </a:xfrm>
                     <a:prstGeom prst="rect">
                       <a:avLst/>
@@ -2395,7 +2375,13 @@
                 </pic:pic>
               </a:graphicData>
             </a:graphic>
-          </wp:inline>
+            <wp14:sizeRelH relativeFrom="page">
+              <wp14:pctWidth>0</wp14:pctWidth>
+            </wp14:sizeRelH>
+            <wp14:sizeRelV relativeFrom="page">
+              <wp14:pctHeight>0</wp14:pctHeight>
+            </wp14:sizeRelV>
+          </wp:anchor>
         </w:drawing>
       </w:r>
     </w:p>
@@ -2403,18 +2389,194 @@
       <w:pPr>
         <w:pStyle w:val="NoSpacing"/>
         <w:rPr>
-          <w:rFonts w:ascii="TH SarabunPSK" w:hAnsi="TH SarabunPSK" w:cs="TH SarabunPSK" w:hint="cs"/>
-          <w:sz w:val="32"/>
-          <w:szCs w:val="32"/>
-          <w:shd w:val="clear" w:color="auto" w:fill="FFFFFF"/>
-        </w:rPr>
-      </w:pPr>
-    </w:p>
-    <w:p>
-      <w:pPr>
-        <w:pStyle w:val="NoSpacing"/>
-        <w:rPr>
-          <w:rFonts w:ascii="TH SarabunPSK" w:hAnsi="TH SarabunPSK" w:cs="TH SarabunPSK" w:hint="cs"/>
+          <w:rFonts w:ascii="TH SarabunPSK" w:hAnsi="TH SarabunPSK" w:cs="TH SarabunPSK"/>
+          <w:sz w:val="32"/>
+          <w:szCs w:val="32"/>
+          <w:shd w:val="clear" w:color="auto" w:fill="FFFFFF"/>
+        </w:rPr>
+      </w:pPr>
+    </w:p>
+    <w:p>
+      <w:pPr>
+        <w:pStyle w:val="NoSpacing"/>
+        <w:rPr>
+          <w:rFonts w:ascii="TH SarabunPSK" w:hAnsi="TH SarabunPSK" w:cs="TH SarabunPSK"/>
+          <w:sz w:val="32"/>
+          <w:szCs w:val="32"/>
+          <w:shd w:val="clear" w:color="auto" w:fill="FFFFFF"/>
+        </w:rPr>
+      </w:pPr>
+    </w:p>
+    <w:p>
+      <w:pPr>
+        <w:pStyle w:val="NoSpacing"/>
+        <w:rPr>
+          <w:rFonts w:ascii="TH SarabunPSK" w:hAnsi="TH SarabunPSK" w:cs="TH SarabunPSK"/>
+          <w:sz w:val="32"/>
+          <w:szCs w:val="32"/>
+          <w:shd w:val="clear" w:color="auto" w:fill="FFFFFF"/>
+        </w:rPr>
+      </w:pPr>
+    </w:p>
+    <w:p>
+      <w:pPr>
+        <w:pStyle w:val="NoSpacing"/>
+        <w:rPr>
+          <w:rFonts w:ascii="TH SarabunPSK" w:hAnsi="TH SarabunPSK" w:cs="TH SarabunPSK"/>
+          <w:sz w:val="32"/>
+          <w:szCs w:val="32"/>
+          <w:shd w:val="clear" w:color="auto" w:fill="FFFFFF"/>
+        </w:rPr>
+      </w:pPr>
+    </w:p>
+    <w:p>
+      <w:pPr>
+        <w:pStyle w:val="NoSpacing"/>
+        <w:rPr>
+          <w:rFonts w:ascii="TH SarabunPSK" w:hAnsi="TH SarabunPSK" w:cs="TH SarabunPSK"/>
+          <w:sz w:val="32"/>
+          <w:szCs w:val="32"/>
+          <w:shd w:val="clear" w:color="auto" w:fill="FFFFFF"/>
+        </w:rPr>
+      </w:pPr>
+    </w:p>
+    <w:p>
+      <w:pPr>
+        <w:pStyle w:val="NoSpacing"/>
+        <w:rPr>
+          <w:rFonts w:ascii="TH SarabunPSK" w:hAnsi="TH SarabunPSK" w:cs="TH SarabunPSK"/>
+          <w:sz w:val="32"/>
+          <w:szCs w:val="32"/>
+          <w:shd w:val="clear" w:color="auto" w:fill="FFFFFF"/>
+        </w:rPr>
+      </w:pPr>
+    </w:p>
+    <w:p>
+      <w:pPr>
+        <w:pStyle w:val="NoSpacing"/>
+        <w:rPr>
+          <w:rFonts w:ascii="TH SarabunPSK" w:hAnsi="TH SarabunPSK" w:cs="TH SarabunPSK"/>
+          <w:sz w:val="32"/>
+          <w:szCs w:val="32"/>
+          <w:shd w:val="clear" w:color="auto" w:fill="FFFFFF"/>
+        </w:rPr>
+      </w:pPr>
+    </w:p>
+    <w:p>
+      <w:pPr>
+        <w:pStyle w:val="NoSpacing"/>
+        <w:rPr>
+          <w:rFonts w:ascii="TH SarabunPSK" w:hAnsi="TH SarabunPSK" w:cs="TH SarabunPSK"/>
+          <w:sz w:val="32"/>
+          <w:szCs w:val="32"/>
+          <w:shd w:val="clear" w:color="auto" w:fill="FFFFFF"/>
+        </w:rPr>
+      </w:pPr>
+    </w:p>
+    <w:p>
+      <w:pPr>
+        <w:pStyle w:val="NoSpacing"/>
+        <w:rPr>
+          <w:rFonts w:ascii="TH SarabunPSK" w:hAnsi="TH SarabunPSK" w:cs="TH SarabunPSK"/>
+          <w:sz w:val="32"/>
+          <w:szCs w:val="32"/>
+          <w:shd w:val="clear" w:color="auto" w:fill="FFFFFF"/>
+        </w:rPr>
+      </w:pPr>
+    </w:p>
+    <w:p>
+      <w:pPr>
+        <w:pStyle w:val="NoSpacing"/>
+        <w:rPr>
+          <w:rFonts w:ascii="TH SarabunPSK" w:hAnsi="TH SarabunPSK" w:cs="TH SarabunPSK"/>
+          <w:sz w:val="32"/>
+          <w:szCs w:val="32"/>
+          <w:shd w:val="clear" w:color="auto" w:fill="FFFFFF"/>
+        </w:rPr>
+      </w:pPr>
+    </w:p>
+    <w:p>
+      <w:pPr>
+        <w:pStyle w:val="NoSpacing"/>
+        <w:rPr>
+          <w:rFonts w:ascii="TH SarabunPSK" w:hAnsi="TH SarabunPSK" w:cs="TH SarabunPSK"/>
+          <w:sz w:val="32"/>
+          <w:szCs w:val="32"/>
+          <w:shd w:val="clear" w:color="auto" w:fill="FFFFFF"/>
+        </w:rPr>
+      </w:pPr>
+    </w:p>
+    <w:p>
+      <w:pPr>
+        <w:pStyle w:val="NoSpacing"/>
+        <w:rPr>
+          <w:rFonts w:ascii="TH SarabunPSK" w:hAnsi="TH SarabunPSK" w:cs="TH SarabunPSK"/>
+          <w:sz w:val="32"/>
+          <w:szCs w:val="32"/>
+          <w:shd w:val="clear" w:color="auto" w:fill="FFFFFF"/>
+        </w:rPr>
+      </w:pPr>
+    </w:p>
+    <w:p>
+      <w:pPr>
+        <w:pStyle w:val="NoSpacing"/>
+        <w:rPr>
+          <w:rFonts w:ascii="TH SarabunPSK" w:hAnsi="TH SarabunPSK" w:cs="TH SarabunPSK"/>
+          <w:sz w:val="32"/>
+          <w:szCs w:val="32"/>
+          <w:shd w:val="clear" w:color="auto" w:fill="FFFFFF"/>
+        </w:rPr>
+      </w:pPr>
+    </w:p>
+    <w:p>
+      <w:pPr>
+        <w:pStyle w:val="NoSpacing"/>
+        <w:rPr>
+          <w:rFonts w:ascii="TH SarabunPSK" w:hAnsi="TH SarabunPSK" w:cs="TH SarabunPSK"/>
+          <w:sz w:val="32"/>
+          <w:szCs w:val="32"/>
+          <w:shd w:val="clear" w:color="auto" w:fill="FFFFFF"/>
+        </w:rPr>
+      </w:pPr>
+    </w:p>
+    <w:p>
+      <w:pPr>
+        <w:pStyle w:val="NoSpacing"/>
+        <w:rPr>
+          <w:rFonts w:ascii="TH SarabunPSK" w:hAnsi="TH SarabunPSK" w:cs="TH SarabunPSK"/>
+          <w:sz w:val="32"/>
+          <w:szCs w:val="32"/>
+          <w:shd w:val="clear" w:color="auto" w:fill="FFFFFF"/>
+        </w:rPr>
+      </w:pPr>
+    </w:p>
+    <w:p>
+      <w:pPr>
+        <w:pStyle w:val="NoSpacing"/>
+        <w:rPr>
+          <w:rFonts w:ascii="TH SarabunPSK" w:hAnsi="TH SarabunPSK" w:cs="TH SarabunPSK"/>
+          <w:sz w:val="32"/>
+          <w:szCs w:val="32"/>
+          <w:shd w:val="clear" w:color="auto" w:fill="FFFFFF"/>
+        </w:rPr>
+      </w:pPr>
+    </w:p>
+    <w:p>
+      <w:pPr>
+        <w:pStyle w:val="NoSpacing"/>
+        <w:rPr>
+          <w:rFonts w:ascii="TH SarabunPSK" w:hAnsi="TH SarabunPSK" w:cs="TH SarabunPSK"/>
+          <w:sz w:val="32"/>
+          <w:szCs w:val="32"/>
+          <w:shd w:val="clear" w:color="auto" w:fill="FFFFFF"/>
+        </w:rPr>
+      </w:pPr>
+    </w:p>
+    <w:p>
+      <w:pPr>
+        <w:pStyle w:val="NoSpacing"/>
+        <w:rPr>
+          <w:rFonts w:ascii="TH SarabunPSK" w:hAnsi="TH SarabunPSK" w:cs="TH SarabunPSK"/>
           <w:sz w:val="32"/>
           <w:szCs w:val="32"/>
           <w:shd w:val="clear" w:color="auto" w:fill="FFFFFF"/>
@@ -2429,13 +2591,13 @@
         <mc:AlternateContent>
           <mc:Choice Requires="wps">
             <w:drawing>
-              <wp:anchor distT="0" distB="0" distL="114300" distR="114300" simplePos="0" relativeHeight="251659264" behindDoc="0" locked="0" layoutInCell="1" allowOverlap="1" wp14:anchorId="1F208D08" wp14:editId="115A0BA8">
+              <wp:anchor distT="0" distB="0" distL="114300" distR="114300" simplePos="0" relativeHeight="251659264" behindDoc="0" locked="0" layoutInCell="1" allowOverlap="1" wp14:anchorId="1F208D08" wp14:editId="733D7C30">
                 <wp:simplePos x="0" y="0"/>
-                <wp:positionH relativeFrom="column">
-                  <wp:posOffset>-9525</wp:posOffset>
+                <wp:positionH relativeFrom="margin">
+                  <wp:align>right</wp:align>
                 </wp:positionH>
                 <wp:positionV relativeFrom="paragraph">
-                  <wp:posOffset>123825</wp:posOffset>
+                  <wp:posOffset>-274774</wp:posOffset>
                 </wp:positionV>
                 <wp:extent cx="5734050" cy="6076950"/>
                 <wp:effectExtent l="0" t="0" r="19050" b="19050"/>
@@ -2489,7 +2651,9 @@
           </mc:Choice>
           <mc:Fallback>
             <w:pict>
-              <v:rect w14:anchorId="57CBA44A" id="Rectangle 1" o:spid="_x0000_s1026" style="position:absolute;margin-left:-.75pt;margin-top:9.75pt;width:451.5pt;height:478.5pt;z-index:251659264;visibility:visible;mso-wrap-style:square;mso-width-percent:0;mso-height-percent:0;mso-wrap-distance-left:9pt;mso-wrap-distance-top:0;mso-wrap-distance-right:9pt;mso-wrap-distance-bottom:0;mso-position-horizontal:absolute;mso-position-horizontal-relative:text;mso-position-vertical:absolute;mso-position-vertical-relative:text;mso-width-percent:0;mso-height-percent:0;mso-width-relative:margin;mso-height-relative:margin;v-text-anchor:middle" o:gfxdata="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" fillcolor="white [3201]" strokecolor="black [3200]" strokeweight="1pt"/>
+              <v:rect w14:anchorId="1620572F" id="Rectangle 1" o:spid="_x0000_s1026" style="position:absolute;margin-left:400.3pt;margin-top:-21.65pt;width:451.5pt;height:478.5pt;z-index:251659264;visibility:visible;mso-wrap-style:square;mso-width-percent:0;mso-height-percent:0;mso-wrap-distance-left:9pt;mso-wrap-distance-top:0;mso-wrap-distance-right:9pt;mso-wrap-distance-bottom:0;mso-position-horizontal:right;mso-position-horizontal-relative:margin;mso-position-vertical:absolute;mso-position-vertical-relative:text;mso-width-percent:0;mso-height-percent:0;mso-width-relative:margin;mso-height-relative:margin;v-text-anchor:middle" o:gfxdata="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" fillcolor="white [3201]" strokecolor="black [3200]" strokeweight="1pt">
+                <w10:wrap anchorx="margin"/>
+              </v:rect>
             </w:pict>
           </mc:Fallback>
         </mc:AlternateContent>
@@ -2499,271 +2663,260 @@
       <w:pPr>
         <w:pStyle w:val="NoSpacing"/>
         <w:rPr>
-          <w:rFonts w:ascii="TH SarabunPSK" w:hAnsi="TH SarabunPSK" w:cs="TH SarabunPSK" w:hint="cs"/>
-          <w:sz w:val="32"/>
-          <w:szCs w:val="32"/>
-          <w:shd w:val="clear" w:color="auto" w:fill="FFFFFF"/>
-        </w:rPr>
-      </w:pPr>
-    </w:p>
-    <w:p>
-      <w:pPr>
-        <w:pStyle w:val="NoSpacing"/>
-        <w:rPr>
-          <w:rFonts w:ascii="TH SarabunPSK" w:hAnsi="TH SarabunPSK" w:cs="TH SarabunPSK" w:hint="cs"/>
-          <w:sz w:val="32"/>
-          <w:szCs w:val="32"/>
-          <w:shd w:val="clear" w:color="auto" w:fill="FFFFFF"/>
-        </w:rPr>
-      </w:pPr>
-    </w:p>
-    <w:p>
-      <w:pPr>
-        <w:pStyle w:val="NoSpacing"/>
-        <w:rPr>
-          <w:rFonts w:ascii="TH SarabunPSK" w:hAnsi="TH SarabunPSK" w:cs="TH SarabunPSK" w:hint="cs"/>
-          <w:sz w:val="32"/>
-          <w:szCs w:val="32"/>
-          <w:shd w:val="clear" w:color="auto" w:fill="FFFFFF"/>
-        </w:rPr>
-      </w:pPr>
-    </w:p>
-    <w:p>
-      <w:pPr>
-        <w:pStyle w:val="NoSpacing"/>
-        <w:rPr>
-          <w:rFonts w:ascii="TH SarabunPSK" w:hAnsi="TH SarabunPSK" w:cs="TH SarabunPSK" w:hint="cs"/>
-          <w:sz w:val="32"/>
-          <w:szCs w:val="32"/>
-          <w:shd w:val="clear" w:color="auto" w:fill="FFFFFF"/>
-        </w:rPr>
-      </w:pPr>
-    </w:p>
-    <w:p>
-      <w:pPr>
-        <w:pStyle w:val="NoSpacing"/>
-        <w:rPr>
-          <w:rFonts w:ascii="TH SarabunPSK" w:hAnsi="TH SarabunPSK" w:cs="TH SarabunPSK" w:hint="cs"/>
-          <w:sz w:val="32"/>
-          <w:szCs w:val="32"/>
-          <w:shd w:val="clear" w:color="auto" w:fill="FFFFFF"/>
-        </w:rPr>
-      </w:pPr>
-    </w:p>
-    <w:p>
-      <w:pPr>
-        <w:pStyle w:val="NoSpacing"/>
-        <w:rPr>
-          <w:rFonts w:ascii="TH SarabunPSK" w:hAnsi="TH SarabunPSK" w:cs="TH SarabunPSK" w:hint="cs"/>
-          <w:sz w:val="32"/>
-          <w:szCs w:val="32"/>
-          <w:shd w:val="clear" w:color="auto" w:fill="FFFFFF"/>
-        </w:rPr>
-      </w:pPr>
-    </w:p>
-    <w:p>
-      <w:pPr>
-        <w:pStyle w:val="NoSpacing"/>
-        <w:rPr>
-          <w:rFonts w:ascii="TH SarabunPSK" w:hAnsi="TH SarabunPSK" w:cs="TH SarabunPSK" w:hint="cs"/>
-          <w:sz w:val="32"/>
-          <w:szCs w:val="32"/>
-          <w:shd w:val="clear" w:color="auto" w:fill="FFFFFF"/>
-        </w:rPr>
-      </w:pPr>
-    </w:p>
-    <w:p>
-      <w:pPr>
-        <w:pStyle w:val="NoSpacing"/>
-        <w:rPr>
-          <w:rFonts w:ascii="TH SarabunPSK" w:hAnsi="TH SarabunPSK" w:cs="TH SarabunPSK"/>
-          <w:sz w:val="32"/>
-          <w:szCs w:val="32"/>
-          <w:shd w:val="clear" w:color="auto" w:fill="FFFFFF"/>
-        </w:rPr>
-      </w:pPr>
-    </w:p>
-    <w:p>
-      <w:pPr>
-        <w:pStyle w:val="NoSpacing"/>
-        <w:rPr>
-          <w:rFonts w:ascii="TH SarabunPSK" w:hAnsi="TH SarabunPSK" w:cs="TH SarabunPSK"/>
-          <w:sz w:val="32"/>
-          <w:szCs w:val="32"/>
-          <w:shd w:val="clear" w:color="auto" w:fill="FFFFFF"/>
-        </w:rPr>
-      </w:pPr>
-    </w:p>
-    <w:p>
-      <w:pPr>
-        <w:pStyle w:val="NoSpacing"/>
-        <w:rPr>
-          <w:rFonts w:ascii="TH SarabunPSK" w:hAnsi="TH SarabunPSK" w:cs="TH SarabunPSK"/>
-          <w:sz w:val="32"/>
-          <w:szCs w:val="32"/>
-          <w:shd w:val="clear" w:color="auto" w:fill="FFFFFF"/>
-        </w:rPr>
-      </w:pPr>
-    </w:p>
-    <w:p>
-      <w:pPr>
-        <w:pStyle w:val="NoSpacing"/>
-        <w:rPr>
-          <w:rFonts w:ascii="TH SarabunPSK" w:hAnsi="TH SarabunPSK" w:cs="TH SarabunPSK"/>
-          <w:sz w:val="32"/>
-          <w:szCs w:val="32"/>
-          <w:shd w:val="clear" w:color="auto" w:fill="FFFFFF"/>
-        </w:rPr>
-      </w:pPr>
-    </w:p>
-    <w:p>
-      <w:pPr>
-        <w:pStyle w:val="NoSpacing"/>
-        <w:rPr>
-          <w:rFonts w:ascii="TH SarabunPSK" w:hAnsi="TH SarabunPSK" w:cs="TH SarabunPSK"/>
-          <w:sz w:val="32"/>
-          <w:szCs w:val="32"/>
-          <w:shd w:val="clear" w:color="auto" w:fill="FFFFFF"/>
-        </w:rPr>
-      </w:pPr>
-    </w:p>
-    <w:p>
-      <w:pPr>
-        <w:pStyle w:val="NoSpacing"/>
-        <w:rPr>
-          <w:rFonts w:ascii="TH SarabunPSK" w:hAnsi="TH SarabunPSK" w:cs="TH SarabunPSK"/>
-          <w:sz w:val="32"/>
-          <w:szCs w:val="32"/>
-          <w:shd w:val="clear" w:color="auto" w:fill="FFFFFF"/>
-        </w:rPr>
-      </w:pPr>
-    </w:p>
-    <w:p>
-      <w:pPr>
-        <w:pStyle w:val="NoSpacing"/>
-        <w:rPr>
-          <w:rFonts w:ascii="TH SarabunPSK" w:hAnsi="TH SarabunPSK" w:cs="TH SarabunPSK"/>
-          <w:sz w:val="32"/>
-          <w:szCs w:val="32"/>
-          <w:shd w:val="clear" w:color="auto" w:fill="FFFFFF"/>
-        </w:rPr>
-      </w:pPr>
-    </w:p>
-    <w:p>
-      <w:pPr>
-        <w:pStyle w:val="NoSpacing"/>
-        <w:rPr>
-          <w:rFonts w:ascii="TH SarabunPSK" w:hAnsi="TH SarabunPSK" w:cs="TH SarabunPSK"/>
-          <w:sz w:val="32"/>
-          <w:szCs w:val="32"/>
-          <w:shd w:val="clear" w:color="auto" w:fill="FFFFFF"/>
-        </w:rPr>
-      </w:pPr>
-    </w:p>
-    <w:p>
-      <w:pPr>
-        <w:pStyle w:val="NoSpacing"/>
-        <w:rPr>
-          <w:rFonts w:ascii="TH SarabunPSK" w:hAnsi="TH SarabunPSK" w:cs="TH SarabunPSK"/>
-          <w:sz w:val="32"/>
-          <w:szCs w:val="32"/>
-          <w:shd w:val="clear" w:color="auto" w:fill="FFFFFF"/>
-        </w:rPr>
-      </w:pPr>
-    </w:p>
-    <w:p>
-      <w:pPr>
-        <w:pStyle w:val="NoSpacing"/>
-        <w:rPr>
-          <w:rFonts w:ascii="TH SarabunPSK" w:hAnsi="TH SarabunPSK" w:cs="TH SarabunPSK"/>
-          <w:sz w:val="32"/>
-          <w:szCs w:val="32"/>
-          <w:shd w:val="clear" w:color="auto" w:fill="FFFFFF"/>
-        </w:rPr>
-      </w:pPr>
-    </w:p>
-    <w:p>
-      <w:pPr>
-        <w:pStyle w:val="NoSpacing"/>
-        <w:rPr>
-          <w:rFonts w:ascii="TH SarabunPSK" w:hAnsi="TH SarabunPSK" w:cs="TH SarabunPSK"/>
-          <w:sz w:val="32"/>
-          <w:szCs w:val="32"/>
-          <w:shd w:val="clear" w:color="auto" w:fill="FFFFFF"/>
-        </w:rPr>
-      </w:pPr>
-    </w:p>
-    <w:p>
-      <w:pPr>
-        <w:pStyle w:val="NoSpacing"/>
-        <w:rPr>
-          <w:rFonts w:ascii="TH SarabunPSK" w:hAnsi="TH SarabunPSK" w:cs="TH SarabunPSK"/>
-          <w:sz w:val="32"/>
-          <w:szCs w:val="32"/>
-          <w:shd w:val="clear" w:color="auto" w:fill="FFFFFF"/>
-        </w:rPr>
-      </w:pPr>
-    </w:p>
-    <w:p>
-      <w:pPr>
-        <w:pStyle w:val="NoSpacing"/>
-        <w:rPr>
-          <w:rFonts w:ascii="TH SarabunPSK" w:hAnsi="TH SarabunPSK" w:cs="TH SarabunPSK"/>
-          <w:sz w:val="32"/>
-          <w:szCs w:val="32"/>
-          <w:shd w:val="clear" w:color="auto" w:fill="FFFFFF"/>
-        </w:rPr>
-      </w:pPr>
-    </w:p>
-    <w:p>
-      <w:pPr>
-        <w:pStyle w:val="NoSpacing"/>
-        <w:rPr>
-          <w:rFonts w:ascii="TH SarabunPSK" w:hAnsi="TH SarabunPSK" w:cs="TH SarabunPSK"/>
-          <w:sz w:val="32"/>
-          <w:szCs w:val="32"/>
-          <w:shd w:val="clear" w:color="auto" w:fill="FFFFFF"/>
-        </w:rPr>
-      </w:pPr>
-    </w:p>
-    <w:p>
-      <w:pPr>
-        <w:pStyle w:val="NoSpacing"/>
-        <w:rPr>
-          <w:rFonts w:ascii="TH SarabunPSK" w:hAnsi="TH SarabunPSK" w:cs="TH SarabunPSK"/>
-          <w:sz w:val="32"/>
-          <w:szCs w:val="32"/>
-          <w:shd w:val="clear" w:color="auto" w:fill="FFFFFF"/>
-        </w:rPr>
-      </w:pPr>
-    </w:p>
-    <w:p>
-      <w:pPr>
-        <w:pStyle w:val="NoSpacing"/>
-        <w:rPr>
-          <w:rFonts w:ascii="TH SarabunPSK" w:hAnsi="TH SarabunPSK" w:cs="TH SarabunPSK"/>
-          <w:sz w:val="32"/>
-          <w:szCs w:val="32"/>
-          <w:shd w:val="clear" w:color="auto" w:fill="FFFFFF"/>
-        </w:rPr>
-      </w:pPr>
-    </w:p>
-    <w:p>
-      <w:pPr>
-        <w:pStyle w:val="NoSpacing"/>
-        <w:rPr>
-          <w:rFonts w:ascii="TH SarabunPSK" w:hAnsi="TH SarabunPSK" w:cs="TH SarabunPSK" w:hint="cs"/>
-          <w:sz w:val="32"/>
-          <w:szCs w:val="32"/>
-          <w:shd w:val="clear" w:color="auto" w:fill="FFFFFF"/>
-        </w:rPr>
-      </w:pPr>
-    </w:p>
-    <w:p>
-      <w:pPr>
-        <w:pStyle w:val="NoSpacing"/>
-        <w:rPr>
-          <w:rFonts w:ascii="TH SarabunPSK" w:hAnsi="TH SarabunPSK" w:cs="TH SarabunPSK" w:hint="cs"/>
+          <w:rFonts w:ascii="TH SarabunPSK" w:hAnsi="TH SarabunPSK" w:cs="TH SarabunPSK"/>
+          <w:sz w:val="32"/>
+          <w:szCs w:val="32"/>
+          <w:shd w:val="clear" w:color="auto" w:fill="FFFFFF"/>
+        </w:rPr>
+      </w:pPr>
+    </w:p>
+    <w:p>
+      <w:pPr>
+        <w:pStyle w:val="NoSpacing"/>
+        <w:rPr>
+          <w:rFonts w:ascii="TH SarabunPSK" w:hAnsi="TH SarabunPSK" w:cs="TH SarabunPSK"/>
+          <w:sz w:val="32"/>
+          <w:szCs w:val="32"/>
+          <w:shd w:val="clear" w:color="auto" w:fill="FFFFFF"/>
+        </w:rPr>
+      </w:pPr>
+    </w:p>
+    <w:p>
+      <w:pPr>
+        <w:pStyle w:val="NoSpacing"/>
+        <w:rPr>
+          <w:rFonts w:ascii="TH SarabunPSK" w:hAnsi="TH SarabunPSK" w:cs="TH SarabunPSK"/>
+          <w:sz w:val="32"/>
+          <w:szCs w:val="32"/>
+          <w:shd w:val="clear" w:color="auto" w:fill="FFFFFF"/>
+        </w:rPr>
+      </w:pPr>
+    </w:p>
+    <w:p>
+      <w:pPr>
+        <w:pStyle w:val="NoSpacing"/>
+        <w:rPr>
+          <w:rFonts w:ascii="TH SarabunPSK" w:hAnsi="TH SarabunPSK" w:cs="TH SarabunPSK"/>
+          <w:sz w:val="32"/>
+          <w:szCs w:val="32"/>
+          <w:shd w:val="clear" w:color="auto" w:fill="FFFFFF"/>
+        </w:rPr>
+      </w:pPr>
+    </w:p>
+    <w:p>
+      <w:pPr>
+        <w:pStyle w:val="NoSpacing"/>
+        <w:rPr>
+          <w:rFonts w:ascii="TH SarabunPSK" w:hAnsi="TH SarabunPSK" w:cs="TH SarabunPSK"/>
+          <w:sz w:val="32"/>
+          <w:szCs w:val="32"/>
+          <w:shd w:val="clear" w:color="auto" w:fill="FFFFFF"/>
+        </w:rPr>
+      </w:pPr>
+    </w:p>
+    <w:p>
+      <w:pPr>
+        <w:pStyle w:val="NoSpacing"/>
+        <w:rPr>
+          <w:rFonts w:ascii="TH SarabunPSK" w:hAnsi="TH SarabunPSK" w:cs="TH SarabunPSK"/>
+          <w:sz w:val="32"/>
+          <w:szCs w:val="32"/>
+          <w:shd w:val="clear" w:color="auto" w:fill="FFFFFF"/>
+        </w:rPr>
+      </w:pPr>
+    </w:p>
+    <w:p>
+      <w:pPr>
+        <w:pStyle w:val="NoSpacing"/>
+        <w:rPr>
+          <w:rFonts w:ascii="TH SarabunPSK" w:hAnsi="TH SarabunPSK" w:cs="TH SarabunPSK"/>
+          <w:sz w:val="32"/>
+          <w:szCs w:val="32"/>
+          <w:shd w:val="clear" w:color="auto" w:fill="FFFFFF"/>
+        </w:rPr>
+      </w:pPr>
+    </w:p>
+    <w:p>
+      <w:pPr>
+        <w:pStyle w:val="NoSpacing"/>
+        <w:rPr>
+          <w:rFonts w:ascii="TH SarabunPSK" w:hAnsi="TH SarabunPSK" w:cs="TH SarabunPSK"/>
+          <w:sz w:val="32"/>
+          <w:szCs w:val="32"/>
+          <w:shd w:val="clear" w:color="auto" w:fill="FFFFFF"/>
+        </w:rPr>
+      </w:pPr>
+    </w:p>
+    <w:p>
+      <w:pPr>
+        <w:pStyle w:val="NoSpacing"/>
+        <w:rPr>
+          <w:rFonts w:ascii="TH SarabunPSK" w:hAnsi="TH SarabunPSK" w:cs="TH SarabunPSK" w:hint="cs"/>
+          <w:sz w:val="32"/>
+          <w:szCs w:val="32"/>
+          <w:shd w:val="clear" w:color="auto" w:fill="FFFFFF"/>
+        </w:rPr>
+      </w:pPr>
+    </w:p>
+    <w:p>
+      <w:pPr>
+        <w:pStyle w:val="NoSpacing"/>
+        <w:rPr>
+          <w:rFonts w:ascii="TH SarabunPSK" w:hAnsi="TH SarabunPSK" w:cs="TH SarabunPSK"/>
+          <w:sz w:val="32"/>
+          <w:szCs w:val="32"/>
+          <w:shd w:val="clear" w:color="auto" w:fill="FFFFFF"/>
+        </w:rPr>
+      </w:pPr>
+    </w:p>
+    <w:p>
+      <w:pPr>
+        <w:pStyle w:val="NoSpacing"/>
+        <w:rPr>
+          <w:rFonts w:ascii="TH SarabunPSK" w:hAnsi="TH SarabunPSK" w:cs="TH SarabunPSK"/>
+          <w:sz w:val="32"/>
+          <w:szCs w:val="32"/>
+          <w:shd w:val="clear" w:color="auto" w:fill="FFFFFF"/>
+        </w:rPr>
+      </w:pPr>
+    </w:p>
+    <w:p>
+      <w:pPr>
+        <w:pStyle w:val="NoSpacing"/>
+        <w:rPr>
+          <w:rFonts w:ascii="TH SarabunPSK" w:hAnsi="TH SarabunPSK" w:cs="TH SarabunPSK"/>
+          <w:sz w:val="32"/>
+          <w:szCs w:val="32"/>
+          <w:shd w:val="clear" w:color="auto" w:fill="FFFFFF"/>
+        </w:rPr>
+      </w:pPr>
+    </w:p>
+    <w:p>
+      <w:pPr>
+        <w:pStyle w:val="NoSpacing"/>
+        <w:rPr>
+          <w:rFonts w:ascii="TH SarabunPSK" w:hAnsi="TH SarabunPSK" w:cs="TH SarabunPSK"/>
+          <w:sz w:val="32"/>
+          <w:szCs w:val="32"/>
+          <w:shd w:val="clear" w:color="auto" w:fill="FFFFFF"/>
+        </w:rPr>
+      </w:pPr>
+    </w:p>
+    <w:p>
+      <w:pPr>
+        <w:pStyle w:val="NoSpacing"/>
+        <w:rPr>
+          <w:rFonts w:ascii="TH SarabunPSK" w:hAnsi="TH SarabunPSK" w:cs="TH SarabunPSK"/>
+          <w:sz w:val="32"/>
+          <w:szCs w:val="32"/>
+          <w:shd w:val="clear" w:color="auto" w:fill="FFFFFF"/>
+        </w:rPr>
+      </w:pPr>
+    </w:p>
+    <w:p>
+      <w:pPr>
+        <w:pStyle w:val="NoSpacing"/>
+        <w:rPr>
+          <w:rFonts w:ascii="TH SarabunPSK" w:hAnsi="TH SarabunPSK" w:cs="TH SarabunPSK"/>
+          <w:sz w:val="32"/>
+          <w:szCs w:val="32"/>
+          <w:shd w:val="clear" w:color="auto" w:fill="FFFFFF"/>
+        </w:rPr>
+      </w:pPr>
+    </w:p>
+    <w:p>
+      <w:pPr>
+        <w:pStyle w:val="NoSpacing"/>
+        <w:rPr>
+          <w:rFonts w:ascii="TH SarabunPSK" w:hAnsi="TH SarabunPSK" w:cs="TH SarabunPSK"/>
+          <w:sz w:val="32"/>
+          <w:szCs w:val="32"/>
+          <w:shd w:val="clear" w:color="auto" w:fill="FFFFFF"/>
+        </w:rPr>
+      </w:pPr>
+    </w:p>
+    <w:p>
+      <w:pPr>
+        <w:pStyle w:val="NoSpacing"/>
+        <w:rPr>
+          <w:rFonts w:ascii="TH SarabunPSK" w:hAnsi="TH SarabunPSK" w:cs="TH SarabunPSK"/>
+          <w:sz w:val="32"/>
+          <w:szCs w:val="32"/>
+          <w:shd w:val="clear" w:color="auto" w:fill="FFFFFF"/>
+        </w:rPr>
+      </w:pPr>
+    </w:p>
+    <w:p>
+      <w:pPr>
+        <w:pStyle w:val="NoSpacing"/>
+        <w:rPr>
+          <w:rFonts w:ascii="TH SarabunPSK" w:hAnsi="TH SarabunPSK" w:cs="TH SarabunPSK"/>
+          <w:sz w:val="32"/>
+          <w:szCs w:val="32"/>
+          <w:shd w:val="clear" w:color="auto" w:fill="FFFFFF"/>
+        </w:rPr>
+      </w:pPr>
+    </w:p>
+    <w:p>
+      <w:pPr>
+        <w:pStyle w:val="NoSpacing"/>
+        <w:rPr>
+          <w:rFonts w:ascii="TH SarabunPSK" w:hAnsi="TH SarabunPSK" w:cs="TH SarabunPSK"/>
+          <w:sz w:val="32"/>
+          <w:szCs w:val="32"/>
+          <w:shd w:val="clear" w:color="auto" w:fill="FFFFFF"/>
+        </w:rPr>
+      </w:pPr>
+    </w:p>
+    <w:p>
+      <w:pPr>
+        <w:pStyle w:val="NoSpacing"/>
+        <w:rPr>
+          <w:rFonts w:ascii="TH SarabunPSK" w:hAnsi="TH SarabunPSK" w:cs="TH SarabunPSK"/>
+          <w:sz w:val="32"/>
+          <w:szCs w:val="32"/>
+          <w:shd w:val="clear" w:color="auto" w:fill="FFFFFF"/>
+        </w:rPr>
+      </w:pPr>
+    </w:p>
+    <w:p>
+      <w:pPr>
+        <w:pStyle w:val="NoSpacing"/>
+        <w:rPr>
+          <w:rFonts w:ascii="TH SarabunPSK" w:hAnsi="TH SarabunPSK" w:cs="TH SarabunPSK"/>
+          <w:sz w:val="32"/>
+          <w:szCs w:val="32"/>
+          <w:shd w:val="clear" w:color="auto" w:fill="FFFFFF"/>
+        </w:rPr>
+      </w:pPr>
+    </w:p>
+    <w:p>
+      <w:pPr>
+        <w:pStyle w:val="NoSpacing"/>
+        <w:rPr>
+          <w:rFonts w:ascii="TH SarabunPSK" w:hAnsi="TH SarabunPSK" w:cs="TH SarabunPSK"/>
+          <w:sz w:val="32"/>
+          <w:szCs w:val="32"/>
+          <w:shd w:val="clear" w:color="auto" w:fill="FFFFFF"/>
+        </w:rPr>
+      </w:pPr>
+    </w:p>
+    <w:p>
+      <w:pPr>
+        <w:pStyle w:val="NoSpacing"/>
+        <w:rPr>
+          <w:rFonts w:ascii="TH SarabunPSK" w:hAnsi="TH SarabunPSK" w:cs="TH SarabunPSK"/>
+          <w:sz w:val="32"/>
+          <w:szCs w:val="32"/>
+          <w:shd w:val="clear" w:color="auto" w:fill="FFFFFF"/>
+        </w:rPr>
+      </w:pPr>
+    </w:p>
+    <w:p>
+      <w:pPr>
+        <w:pStyle w:val="NoSpacing"/>
+        <w:rPr>
+          <w:rFonts w:ascii="TH SarabunPSK" w:hAnsi="TH SarabunPSK" w:cs="TH SarabunPSK"/>
           <w:sz w:val="32"/>
           <w:szCs w:val="32"/>
           <w:shd w:val="clear" w:color="auto" w:fill="FFFFFF"/>

</xml_diff>